<commit_message>
fix button e relazione
</commit_message>
<xml_diff>
--- a/relazione.docx
+++ b/relazione.docx
@@ -13,21 +13,7 @@
         <w:rPr>
           <w:lang w:val="it-IT"/>
         </w:rPr>
-        <w:t>RELAZIONE SULL'HOMEWORK – TRACCIA 2: ATTACCHI SQL INJECTION (</w:t>
-      </w:r>
-      <w:proofErr w:type="spellStart"/>
-      <w:r>
-        <w:rPr>
-          <w:lang w:val="it-IT"/>
-        </w:rPr>
-        <w:t>SQLi</w:t>
-      </w:r>
-      <w:proofErr w:type="spellEnd"/>
-      <w:r>
-        <w:rPr>
-          <w:lang w:val="it-IT"/>
-        </w:rPr>
-        <w:t>)</w:t>
+        <w:t>RELAZIONE SULL'HOMEWORK – TRACCIA 2: ATTACCHI SQL INJECTION (SQLi)</w:t>
       </w:r>
     </w:p>
     <w:p>
@@ -74,6 +60,12 @@
         </w:rPr>
         <w:t xml:space="preserve">, </w:t>
       </w:r>
+      <w:r>
+        <w:rPr>
+          <w:lang w:val="it-IT"/>
+        </w:rPr>
+        <w:t>2053287</w:t>
+      </w:r>
     </w:p>
     <w:p>
       <w:pPr>
@@ -125,21 +117,7 @@
         <w:rPr>
           <w:lang w:val="it-IT"/>
         </w:rPr>
-        <w:t>L’SQL Injection (</w:t>
-      </w:r>
-      <w:proofErr w:type="spellStart"/>
-      <w:r>
-        <w:rPr>
-          <w:lang w:val="it-IT"/>
-        </w:rPr>
-        <w:t>SQLi</w:t>
-      </w:r>
-      <w:proofErr w:type="spellEnd"/>
-      <w:r>
-        <w:rPr>
-          <w:lang w:val="it-IT"/>
-        </w:rPr>
-        <w:t xml:space="preserve">) è una delle vulnerabilità più note e pericolose che affliggono le applicazioni web che interagiscono con un database. Questo tipo di attacco avviene quando un'applicazione consente l'inserimento di input non sanificati in una query SQL, permettendo a un attaccante di manipolare direttamente il comportamento del database. Le conseguenze possono essere </w:t>
+        <w:t xml:space="preserve">L’SQL Injection (SQLi) è una delle vulnerabilità più note e pericolose che affliggono le applicazioni web che interagiscono con un database. Questo tipo di attacco avviene quando un'applicazione consente l'inserimento di input non sanificati in una query SQL, permettendo a un attaccante di manipolare direttamente il comportamento del database. Le conseguenze possono essere </w:t>
       </w:r>
       <w:r>
         <w:rPr>
@@ -151,13 +129,7 @@
         <w:rPr>
           <w:lang w:val="it-IT"/>
         </w:rPr>
-        <w:t xml:space="preserve"> </w:t>
-      </w:r>
-      <w:r>
-        <w:rPr>
-          <w:lang w:val="it-IT"/>
-        </w:rPr>
-        <w:t>l'esecuzione di comandi distruttivi come il drop di tabelle, l’escalation dei privilegi, o addirittura il controllo completo del sistema nel caso di database mal configurati.</w:t>
+        <w:t xml:space="preserve"> l'esecuzione di comandi distruttivi come il drop di tabelle, l’escalation dei privilegi, o addirittura il controllo completo del sistema nel caso di database mal configurati.</w:t>
       </w:r>
     </w:p>
     <w:p>
@@ -171,61 +143,45 @@
         <w:rPr>
           <w:lang w:val="it-IT"/>
         </w:rPr>
-        <w:t xml:space="preserve">2. Tecniche di attacco </w:t>
-      </w:r>
-      <w:proofErr w:type="spellStart"/>
-      <w:r>
-        <w:rPr>
-          <w:lang w:val="it-IT"/>
-        </w:rPr>
-        <w:t>SQLi</w:t>
-      </w:r>
-      <w:proofErr w:type="spellEnd"/>
-    </w:p>
-    <w:p>
-      <w:pPr>
-        <w:rPr>
-          <w:lang w:val="it-IT"/>
-        </w:rPr>
-      </w:pPr>
-      <w:r>
-        <w:rPr>
-          <w:lang w:val="it-IT"/>
-        </w:rPr>
-        <w:t xml:space="preserve">Nel corso di questo </w:t>
-      </w:r>
-      <w:proofErr w:type="spellStart"/>
-      <w:r>
-        <w:rPr>
-          <w:lang w:val="it-IT"/>
-        </w:rPr>
-        <w:t>homework</w:t>
-      </w:r>
-      <w:proofErr w:type="spellEnd"/>
-      <w:r>
-        <w:rPr>
-          <w:lang w:val="it-IT"/>
-        </w:rPr>
-        <w:t xml:space="preserve"> sono state analizzate e testate diverse tipologie di attacco </w:t>
-      </w:r>
-      <w:proofErr w:type="spellStart"/>
-      <w:r>
-        <w:rPr>
-          <w:lang w:val="it-IT"/>
-        </w:rPr>
-        <w:t>SQLi</w:t>
-      </w:r>
-      <w:proofErr w:type="spellEnd"/>
-      <w:r>
-        <w:rPr>
-          <w:lang w:val="it-IT"/>
-        </w:rPr>
-        <w:t>. Di seguito si riportano i principali esempi con le relative finalità.</w:t>
+        <w:t>2. Tecniche di attacco SQLi</w:t>
       </w:r>
     </w:p>
     <w:p>
       <w:pPr>
-        <w:pStyle w:val="Titolo1"/>
+        <w:rPr>
+          <w:lang w:val="it-IT"/>
+        </w:rPr>
+      </w:pPr>
+      <w:r>
+        <w:rPr>
+          <w:lang w:val="it-IT"/>
+        </w:rPr>
+        <w:t>Nel corso di questo homework sono state analizzate e testate diverse tipologie di attacco SQLi. Di seguito si riportano i principali esempi con le relative finalità.</w:t>
+      </w:r>
+    </w:p>
+    <w:p>
+      <w:pPr>
+        <w:rPr>
+          <w:lang w:val="it-IT"/>
+        </w:rPr>
+      </w:pPr>
+    </w:p>
+    <w:p>
+      <w:pPr>
+        <w:rPr>
+          <w:lang w:val="it-IT"/>
+        </w:rPr>
+      </w:pPr>
+      <w:r>
+        <w:rPr>
+          <w:lang w:val="it-IT"/>
+        </w:rPr>
+        <w:t>NOTA BENE: quando si inserisce nel campo username una delle seguenti tipologie di attacco che terminano con il commento di fine riga, è FONDAMENTALE lasciare uno spazio dopo l’ultimo trattito.</w:t>
+      </w:r>
+    </w:p>
+    <w:p>
+      <w:pPr>
+        <w:pStyle w:val="Titolo2"/>
         <w:rPr>
           <w:lang w:val="it-IT"/>
         </w:rPr>
@@ -265,7 +221,7 @@
     </w:p>
     <w:p>
       <w:pPr>
-        <w:pStyle w:val="Titolo1"/>
+        <w:pStyle w:val="Titolo2"/>
         <w:rPr>
           <w:lang w:val="it-IT"/>
         </w:rPr>
@@ -328,61 +284,11 @@
         </w:rPr>
         <w:t>“</w:t>
       </w:r>
-      <w:proofErr w:type="spellStart"/>
       <w:r>
         <w:rPr>
           <w:lang w:val="it-IT"/>
         </w:rPr>
-        <w:t>Unknown</w:t>
-      </w:r>
-      <w:proofErr w:type="spellEnd"/>
-      <w:r>
-        <w:rPr>
-          <w:lang w:val="it-IT"/>
-        </w:rPr>
-        <w:t xml:space="preserve"> </w:t>
-      </w:r>
-      <w:proofErr w:type="spellStart"/>
-      <w:r>
-        <w:rPr>
-          <w:lang w:val="it-IT"/>
-        </w:rPr>
-        <w:t>column</w:t>
-      </w:r>
-      <w:proofErr w:type="spellEnd"/>
-      <w:r>
-        <w:rPr>
-          <w:lang w:val="it-IT"/>
-        </w:rPr>
-        <w:t xml:space="preserve"> 'N' in '</w:t>
-      </w:r>
-      <w:proofErr w:type="spellStart"/>
-      <w:r>
-        <w:rPr>
-          <w:lang w:val="it-IT"/>
-        </w:rPr>
-        <w:t>order</w:t>
-      </w:r>
-      <w:proofErr w:type="spellEnd"/>
-      <w:r>
-        <w:rPr>
-          <w:lang w:val="it-IT"/>
-        </w:rPr>
-        <w:t xml:space="preserve"> </w:t>
-      </w:r>
-      <w:proofErr w:type="spellStart"/>
-      <w:r>
-        <w:rPr>
-          <w:lang w:val="it-IT"/>
-        </w:rPr>
-        <w:t>clause</w:t>
-      </w:r>
-      <w:proofErr w:type="spellEnd"/>
-      <w:r>
-        <w:rPr>
-          <w:lang w:val="it-IT"/>
-        </w:rPr>
-        <w:t>'</w:t>
+        <w:t>Unknown column 'N' in 'order clause'</w:t>
       </w:r>
       <w:r>
         <w:rPr>
@@ -399,7 +305,7 @@
     </w:p>
     <w:p>
       <w:pPr>
-        <w:pStyle w:val="Titolo1"/>
+        <w:pStyle w:val="Titolo2"/>
         <w:rPr>
           <w:lang w:val="it-IT"/>
         </w:rPr>
@@ -439,7 +345,7 @@
     </w:p>
     <w:p>
       <w:pPr>
-        <w:pStyle w:val="Titolo1"/>
+        <w:pStyle w:val="Titolo2"/>
         <w:rPr>
           <w:lang w:val="it-IT"/>
         </w:rPr>
@@ -461,71 +367,7 @@
         <w:rPr>
           <w:lang w:val="it-IT"/>
         </w:rPr>
-        <w:t xml:space="preserve">' UNION SELECT 1, </w:t>
-      </w:r>
-      <w:proofErr w:type="spellStart"/>
-      <w:r>
-        <w:rPr>
-          <w:lang w:val="it-IT"/>
-        </w:rPr>
-        <w:t>table_name</w:t>
-      </w:r>
-      <w:proofErr w:type="spellEnd"/>
-      <w:r>
-        <w:rPr>
-          <w:lang w:val="it-IT"/>
-        </w:rPr>
-        <w:t xml:space="preserve">, 3, 4 FROM </w:t>
-      </w:r>
-      <w:proofErr w:type="spellStart"/>
-      <w:r>
-        <w:rPr>
-          <w:lang w:val="it-IT"/>
-        </w:rPr>
-        <w:t>information_</w:t>
-      </w:r>
-      <w:proofErr w:type="gramStart"/>
-      <w:r>
-        <w:rPr>
-          <w:lang w:val="it-IT"/>
-        </w:rPr>
-        <w:t>schema.tables</w:t>
-      </w:r>
-      <w:proofErr w:type="spellEnd"/>
-      <w:proofErr w:type="gramEnd"/>
-      <w:r>
-        <w:rPr>
-          <w:lang w:val="it-IT"/>
-        </w:rPr>
-        <w:t xml:space="preserve"> WHERE </w:t>
-      </w:r>
-      <w:proofErr w:type="spellStart"/>
-      <w:r>
-        <w:rPr>
-          <w:lang w:val="it-IT"/>
-        </w:rPr>
-        <w:t>table_schema</w:t>
-      </w:r>
-      <w:proofErr w:type="spellEnd"/>
-      <w:r>
-        <w:rPr>
-          <w:lang w:val="it-IT"/>
-        </w:rPr>
-        <w:t xml:space="preserve"> = </w:t>
-      </w:r>
-      <w:proofErr w:type="gramStart"/>
-      <w:r>
-        <w:rPr>
-          <w:lang w:val="it-IT"/>
-        </w:rPr>
-        <w:t>database(</w:t>
-      </w:r>
-      <w:proofErr w:type="gramEnd"/>
-      <w:r>
-        <w:rPr>
-          <w:lang w:val="it-IT"/>
-        </w:rPr>
-        <w:t>) LIMIT 1 OFFSET 0 --</w:t>
+        <w:t>' UNION SELECT 1, table_name, 3, 4 FROM information_schema.tables WHERE table_schema = database() LIMIT 1 OFFSET 0 --</w:t>
       </w:r>
       <w:r>
         <w:rPr>
@@ -538,26 +380,12 @@
           <w:lang w:val="it-IT"/>
         </w:rPr>
         <w:br/>
-        <w:t xml:space="preserve">Utilizzando il database </w:t>
-      </w:r>
-      <w:proofErr w:type="spellStart"/>
-      <w:r>
-        <w:rPr>
-          <w:lang w:val="it-IT"/>
-        </w:rPr>
-        <w:t>information_schema</w:t>
-      </w:r>
-      <w:proofErr w:type="spellEnd"/>
-      <w:r>
-        <w:rPr>
-          <w:lang w:val="it-IT"/>
-        </w:rPr>
-        <w:t>, è possibile ottenere l’elenco delle tabelle del database corrente, modificando opportunamente il valore dell’OFFSET.</w:t>
+        <w:t>Utilizzando il database information_schema, è possibile ottenere l’elenco delle tabelle del database corrente, modificando opportunamente il valore dell’OFFSET.</w:t>
       </w:r>
     </w:p>
     <w:p>
       <w:pPr>
-        <w:pStyle w:val="Titolo1"/>
+        <w:pStyle w:val="Titolo2"/>
         <w:rPr>
           <w:lang w:val="it-IT"/>
         </w:rPr>
@@ -579,21 +407,7 @@
         <w:rPr>
           <w:lang w:val="it-IT"/>
         </w:rPr>
-        <w:t xml:space="preserve">'; UPDATE </w:t>
-      </w:r>
-      <w:proofErr w:type="spellStart"/>
-      <w:r>
-        <w:rPr>
-          <w:lang w:val="it-IT"/>
-        </w:rPr>
-        <w:t>nomeTabella</w:t>
-      </w:r>
-      <w:proofErr w:type="spellEnd"/>
-      <w:r>
-        <w:rPr>
-          <w:lang w:val="it-IT"/>
-        </w:rPr>
-        <w:t xml:space="preserve"> SET ruolo='amministratore' WHERE username='...'; --</w:t>
+        <w:t>'; UPDATE nomeTabella SET ruolo='amministratore' WHERE username='...'; --</w:t>
       </w:r>
       <w:r>
         <w:rPr>
@@ -611,7 +425,7 @@
     </w:p>
     <w:p>
       <w:pPr>
-        <w:pStyle w:val="Titolo1"/>
+        <w:pStyle w:val="Titolo2"/>
         <w:rPr>
           <w:lang w:val="it-IT"/>
         </w:rPr>
@@ -633,21 +447,7 @@
         <w:rPr>
           <w:lang w:val="it-IT"/>
         </w:rPr>
-        <w:t xml:space="preserve">'; DROP TABLE </w:t>
-      </w:r>
-      <w:proofErr w:type="spellStart"/>
-      <w:r>
-        <w:rPr>
-          <w:lang w:val="it-IT"/>
-        </w:rPr>
-        <w:t>nomeTabella</w:t>
-      </w:r>
-      <w:proofErr w:type="spellEnd"/>
-      <w:r>
-        <w:rPr>
-          <w:lang w:val="it-IT"/>
-        </w:rPr>
-        <w:t>; --</w:t>
+        <w:t>'; DROP TABLE nomeTabella; --</w:t>
       </w:r>
       <w:r>
         <w:rPr>
@@ -680,39 +480,31 @@
     <w:p>
       <w:pPr>
         <w:rPr>
-          <w:lang w:val="it-IT"/>
+          <w:lang w:val="en-GB"/>
         </w:rPr>
       </w:pPr>
       <w:r>
         <w:rPr>
           <w:lang w:val="it-IT"/>
         </w:rPr>
-        <w:t xml:space="preserve">Gli attacchi </w:t>
-      </w:r>
-      <w:proofErr w:type="spellStart"/>
-      <w:r>
-        <w:rPr>
-          <w:lang w:val="it-IT"/>
-        </w:rPr>
-        <w:t>SQLi</w:t>
-      </w:r>
-      <w:proofErr w:type="spellEnd"/>
-      <w:r>
-        <w:rPr>
-          <w:lang w:val="it-IT"/>
-        </w:rPr>
-        <w:t xml:space="preserve"> si basano spesso sulla chiusura prematura di un campo stringa all'interno della query, tipicamente con un apice ', per poi inserire codice malevolo. Ad esempio:</w:t>
+        <w:t xml:space="preserve">Gli attacchi SQLi si basano spesso sulla chiusura prematura di un campo stringa all'interno della query, tipicamente con un apice ', per poi inserire codice malevolo. </w:t>
       </w:r>
       <w:r>
         <w:rPr>
-          <w:lang w:val="it-IT"/>
+          <w:lang w:val="en-GB"/>
+        </w:rPr>
+        <w:t>Ad esempio:</w:t>
+      </w:r>
+      <w:r>
+        <w:rPr>
+          <w:lang w:val="en-GB"/>
         </w:rPr>
         <w:br/>
         <w:t>SELECT * FROM utenti WHERE username='$username' AND password='$password';</w:t>
       </w:r>
       <w:r>
         <w:rPr>
-          <w:lang w:val="it-IT"/>
+          <w:lang w:val="en-GB"/>
         </w:rPr>
         <w:br/>
       </w:r>
@@ -727,8 +519,12 @@
         <w:rPr>
           <w:lang w:val="it-IT"/>
         </w:rPr>
-        <w:lastRenderedPageBreak/>
         <w:br/>
+      </w:r>
+      <w:r>
+        <w:rPr>
+          <w:lang w:val="it-IT"/>
+        </w:rPr>
         <w:t>Diventa vulnerabile se $username contiene ' OR 1=1 --, facendo terminare prematuramente</w:t>
       </w:r>
       <w:r>
@@ -766,7 +562,14 @@
         <w:rPr>
           <w:lang w:val="it-IT"/>
         </w:rPr>
-        <w:t xml:space="preserve"> per commentare il resto della query originale, annullando qualsiasi controllo successivo come la verifica della password.</w:t>
+        <w:t xml:space="preserve"> per commentare il resto della query originale, annullando qualsiasi </w:t>
+      </w:r>
+      <w:r>
+        <w:rPr>
+          <w:lang w:val="it-IT"/>
+        </w:rPr>
+        <w:lastRenderedPageBreak/>
+        <w:t>controllo successivo come la verifica della password.</w:t>
       </w:r>
       <w:r>
         <w:rPr>
@@ -793,21 +596,7 @@
           <w:lang w:val="it-IT"/>
         </w:rPr>
         <w:br/>
-        <w:t xml:space="preserve">- </w:t>
-      </w:r>
-      <w:proofErr w:type="spellStart"/>
-      <w:r>
-        <w:rPr>
-          <w:lang w:val="it-IT"/>
-        </w:rPr>
-        <w:t>Piggybacked</w:t>
-      </w:r>
-      <w:proofErr w:type="spellEnd"/>
-      <w:r>
-        <w:rPr>
-          <w:lang w:val="it-IT"/>
-        </w:rPr>
-        <w:t xml:space="preserve"> Queries: permettono l’esecuzione di comandi multipli, spesso pericolosi, in una singola richiesta.</w:t>
+        <w:t>- Piggybacked Queries: permettono l’esecuzione di comandi multipli, spesso pericolosi, in una singola richiesta.</w:t>
       </w:r>
     </w:p>
     <w:p>
@@ -821,11 +610,18 @@
         <w:rPr>
           <w:lang w:val="it-IT"/>
         </w:rPr>
-        <w:t>4. Conclusioni</w:t>
+        <w:t xml:space="preserve">4. Istruzioni </w:t>
+      </w:r>
+      <w:r>
+        <w:rPr>
+          <w:lang w:val="it-IT"/>
+        </w:rPr>
+        <w:t>per l’uso</w:t>
       </w:r>
     </w:p>
     <w:p>
       <w:pPr>
+        <w:pStyle w:val="Titolo2"/>
         <w:rPr>
           <w:lang w:val="it-IT"/>
         </w:rPr>
@@ -834,35 +630,719 @@
         <w:rPr>
           <w:lang w:val="it-IT"/>
         </w:rPr>
-        <w:t>L’SQL Injection rappresenta un grave rischio per la sicurezza delle applicazioni web. È fondamentale per gli sviluppatori conoscere queste tecniche per prevenirle attraverso pratiche sicure di codifica, come l’utilizzo di query parametrizzate (</w:t>
+        <w:t xml:space="preserve">Lancio del programma: </w:t>
       </w:r>
-      <w:proofErr w:type="spellStart"/>
+    </w:p>
+    <w:p>
+      <w:pPr>
+        <w:pStyle w:val="Nessunaspaziatura"/>
+        <w:rPr>
+          <w:lang w:val="it-IT"/>
+        </w:rPr>
+      </w:pPr>
       <w:r>
         <w:rPr>
           <w:lang w:val="it-IT"/>
         </w:rPr>
-        <w:t>prepared</w:t>
+        <w:t>A seconda del sistema operativo, posizionarsi nel percorso relativo alla cartella contenente il progetto ed eseguire le seguenti istruzioni:</w:t>
       </w:r>
-      <w:proofErr w:type="spellEnd"/>
+    </w:p>
+    <w:p>
+      <w:pPr>
+        <w:pStyle w:val="Nessunaspaziatura"/>
+        <w:numPr>
+          <w:ilvl w:val="0"/>
+          <w:numId w:val="19"/>
+        </w:numPr>
+        <w:rPr>
+          <w:lang w:val="it-IT"/>
+        </w:rPr>
+      </w:pPr>
       <w:r>
         <w:rPr>
           <w:lang w:val="it-IT"/>
         </w:rPr>
-        <w:t xml:space="preserve"> </w:t>
+        <w:t>docker-compose build</w:t>
       </w:r>
-      <w:proofErr w:type="spellStart"/>
+    </w:p>
+    <w:p>
+      <w:pPr>
+        <w:pStyle w:val="Nessunaspaziatura"/>
+        <w:numPr>
+          <w:ilvl w:val="0"/>
+          <w:numId w:val="19"/>
+        </w:numPr>
+        <w:rPr>
+          <w:lang w:val="it-IT"/>
+        </w:rPr>
+      </w:pPr>
       <w:r>
         <w:rPr>
           <w:lang w:val="it-IT"/>
         </w:rPr>
-        <w:t>statements</w:t>
+        <w:t>docker-compose up</w:t>
       </w:r>
-      <w:proofErr w:type="spellEnd"/>
+    </w:p>
+    <w:p>
+      <w:pPr>
+        <w:pStyle w:val="Nessunaspaziatura"/>
+        <w:rPr>
+          <w:lang w:val="it-IT"/>
+        </w:rPr>
+      </w:pPr>
       <w:r>
         <w:rPr>
           <w:lang w:val="it-IT"/>
         </w:rPr>
-        <w:t>), la validazione degli input, e la minimizzazione dei privilegi concessi agli account del database.</w:t>
+        <w:t>Poi, una volta che il sistema avrà scaricato tutto il necessario, farà partire le librerie e i programmi per eseguire l’applicazione (se si dispone di dockerDesktop, questo può essere più comodo).</w:t>
+      </w:r>
+    </w:p>
+    <w:p>
+      <w:pPr>
+        <w:pStyle w:val="Nessunaspaziatura"/>
+        <w:rPr>
+          <w:lang w:val="it-IT"/>
+        </w:rPr>
+      </w:pPr>
+    </w:p>
+    <w:p>
+      <w:pPr>
+        <w:pStyle w:val="Titolo2"/>
+        <w:rPr>
+          <w:lang w:val="it-IT"/>
+        </w:rPr>
+      </w:pPr>
+      <w:r>
+        <w:rPr>
+          <w:lang w:val="it-IT"/>
+        </w:rPr>
+        <w:t>Visualizzare l’applicazione:</w:t>
+      </w:r>
+    </w:p>
+    <w:p>
+      <w:pPr>
+        <w:pStyle w:val="Nessunaspaziatura"/>
+        <w:rPr>
+          <w:lang w:val="it-IT"/>
+        </w:rPr>
+      </w:pPr>
+      <w:r>
+        <w:rPr>
+          <w:lang w:val="it-IT"/>
+        </w:rPr>
+        <w:t>Una volta lanciato il programma da terminale, aprire il browser e caricare la pagina seguente:</w:t>
+      </w:r>
+    </w:p>
+    <w:p>
+      <w:pPr>
+        <w:pStyle w:val="Nessunaspaziatura"/>
+        <w:numPr>
+          <w:ilvl w:val="0"/>
+          <w:numId w:val="17"/>
+        </w:numPr>
+        <w:rPr>
+          <w:lang w:val="it-IT"/>
+        </w:rPr>
+      </w:pPr>
+      <w:r>
+        <w:rPr>
+          <w:lang w:val="it-IT"/>
+        </w:rPr>
+        <w:t>http://localhost:8080</w:t>
+      </w:r>
+      <w:r>
+        <w:rPr>
+          <w:lang w:val="it-IT"/>
+        </w:rPr>
+        <w:t xml:space="preserve"> – Per visualizzare l’applicazione</w:t>
+      </w:r>
+    </w:p>
+    <w:p>
+      <w:pPr>
+        <w:pStyle w:val="Nessunaspaziatura"/>
+        <w:numPr>
+          <w:ilvl w:val="0"/>
+          <w:numId w:val="17"/>
+        </w:numPr>
+        <w:rPr>
+          <w:lang w:val="it-IT"/>
+        </w:rPr>
+      </w:pPr>
+      <w:r>
+        <w:rPr>
+          <w:lang w:val="it-IT"/>
+        </w:rPr>
+        <w:t>http://localhost:8082</w:t>
+      </w:r>
+      <w:r>
+        <w:rPr>
+          <w:lang w:val="it-IT"/>
+        </w:rPr>
+        <w:t xml:space="preserve"> – Per visualizzare il database</w:t>
+      </w:r>
+    </w:p>
+    <w:p>
+      <w:pPr>
+        <w:pStyle w:val="Nessunaspaziatura"/>
+        <w:rPr>
+          <w:lang w:val="it-IT"/>
+        </w:rPr>
+      </w:pPr>
+    </w:p>
+    <w:p>
+      <w:pPr>
+        <w:pStyle w:val="Nessunaspaziatura"/>
+        <w:rPr>
+          <w:lang w:val="it-IT"/>
+        </w:rPr>
+      </w:pPr>
+      <w:r>
+        <w:rPr>
+          <w:lang w:val="it-IT"/>
+        </w:rPr>
+        <w:t>Il database richiederà delle credenziali per poter accedere, queste sono riportate qui di seguito:</w:t>
+      </w:r>
+    </w:p>
+    <w:p>
+      <w:pPr>
+        <w:pStyle w:val="Nessunaspaziatura"/>
+        <w:numPr>
+          <w:ilvl w:val="0"/>
+          <w:numId w:val="18"/>
+        </w:numPr>
+        <w:rPr>
+          <w:lang w:val="it-IT"/>
+        </w:rPr>
+      </w:pPr>
+      <w:r>
+        <w:rPr>
+          <w:lang w:val="it-IT"/>
+        </w:rPr>
+        <w:t>Server: mariadb</w:t>
+      </w:r>
+    </w:p>
+    <w:p>
+      <w:pPr>
+        <w:pStyle w:val="Nessunaspaziatura"/>
+        <w:numPr>
+          <w:ilvl w:val="0"/>
+          <w:numId w:val="18"/>
+        </w:numPr>
+        <w:rPr>
+          <w:lang w:val="it-IT"/>
+        </w:rPr>
+      </w:pPr>
+      <w:r>
+        <w:rPr>
+          <w:lang w:val="it-IT"/>
+        </w:rPr>
+        <w:t>Utente: user</w:t>
+      </w:r>
+    </w:p>
+    <w:p>
+      <w:pPr>
+        <w:pStyle w:val="Nessunaspaziatura"/>
+        <w:numPr>
+          <w:ilvl w:val="0"/>
+          <w:numId w:val="18"/>
+        </w:numPr>
+        <w:rPr>
+          <w:lang w:val="it-IT"/>
+        </w:rPr>
+      </w:pPr>
+      <w:r>
+        <w:rPr>
+          <w:lang w:val="it-IT"/>
+        </w:rPr>
+        <w:t>Password: userpass</w:t>
+      </w:r>
+    </w:p>
+    <w:p>
+      <w:pPr>
+        <w:pStyle w:val="Nessunaspaziatura"/>
+        <w:numPr>
+          <w:ilvl w:val="0"/>
+          <w:numId w:val="18"/>
+        </w:numPr>
+        <w:rPr>
+          <w:lang w:val="it-IT"/>
+        </w:rPr>
+      </w:pPr>
+      <w:r>
+        <w:rPr>
+          <w:lang w:val="it-IT"/>
+        </w:rPr>
+        <w:t>Database: testdb</w:t>
+      </w:r>
+    </w:p>
+    <w:p>
+      <w:pPr>
+        <w:pStyle w:val="Nessunaspaziatura"/>
+        <w:rPr>
+          <w:lang w:val="it-IT"/>
+        </w:rPr>
+      </w:pPr>
+    </w:p>
+    <w:p>
+      <w:pPr>
+        <w:pStyle w:val="Titolo1"/>
+        <w:rPr>
+          <w:lang w:val="it-IT"/>
+        </w:rPr>
+      </w:pPr>
+      <w:r>
+        <w:rPr>
+          <w:lang w:val="it-IT"/>
+        </w:rPr>
+        <w:t xml:space="preserve">5. </w:t>
+      </w:r>
+      <w:r>
+        <w:rPr>
+          <w:lang w:val="it-IT"/>
+        </w:rPr>
+        <w:t>Funzionamento dell’</w:t>
+      </w:r>
+      <w:r>
+        <w:rPr>
+          <w:lang w:val="it-IT"/>
+        </w:rPr>
+        <w:t>applicazione</w:t>
+      </w:r>
+    </w:p>
+    <w:p>
+      <w:pPr>
+        <w:pStyle w:val="Nessunaspaziatura"/>
+        <w:rPr>
+          <w:lang w:val="it-IT"/>
+        </w:rPr>
+      </w:pPr>
+      <w:r>
+        <w:rPr>
+          <w:lang w:val="it-IT"/>
+        </w:rPr>
+        <w:t>L’applicazione prevede un sistema di accesso con autenticazione, che distingue gli utenti in base al ruolo assegnato: amministratore oppure utente tradizionale. In base a questo ruolo, l’interfaccia e le funzionalità disponibili variano.</w:t>
+      </w:r>
+    </w:p>
+    <w:p>
+      <w:pPr>
+        <w:pStyle w:val="Titolo2"/>
+        <w:rPr>
+          <w:lang w:val="it-IT"/>
+        </w:rPr>
+      </w:pPr>
+      <w:r>
+        <w:rPr>
+          <w:lang w:val="it-IT"/>
+        </w:rPr>
+        <w:t>5</w:t>
+      </w:r>
+      <w:r>
+        <w:rPr>
+          <w:lang w:val="it-IT"/>
+        </w:rPr>
+        <w:t>.</w:t>
+      </w:r>
+      <w:r>
+        <w:rPr>
+          <w:lang w:val="it-IT"/>
+        </w:rPr>
+        <w:t>1</w:t>
+      </w:r>
+      <w:r>
+        <w:rPr>
+          <w:lang w:val="it-IT"/>
+        </w:rPr>
+        <w:t xml:space="preserve"> Accesso e gestione dei ruoli</w:t>
+      </w:r>
+    </w:p>
+    <w:p>
+      <w:pPr>
+        <w:pStyle w:val="Nessunaspaziatura"/>
+        <w:rPr>
+          <w:lang w:val="it-IT"/>
+        </w:rPr>
+      </w:pPr>
+      <w:r>
+        <w:rPr>
+          <w:lang w:val="it-IT"/>
+        </w:rPr>
+        <w:t>Dopo aver effettuato l’accesso:</w:t>
+      </w:r>
+    </w:p>
+    <w:p>
+      <w:pPr>
+        <w:pStyle w:val="Nessunaspaziatura"/>
+        <w:numPr>
+          <w:ilvl w:val="0"/>
+          <w:numId w:val="16"/>
+        </w:numPr>
+        <w:rPr>
+          <w:lang w:val="it-IT"/>
+        </w:rPr>
+      </w:pPr>
+      <w:r>
+        <w:rPr>
+          <w:lang w:val="it-IT"/>
+        </w:rPr>
+        <w:t>Gli amministratori accedono a un’area riservata che consente la gestione dei prodotti, dei magazzini e la visualizzazione dello shop.</w:t>
+      </w:r>
+    </w:p>
+    <w:p>
+      <w:pPr>
+        <w:pStyle w:val="Nessunaspaziatura"/>
+        <w:numPr>
+          <w:ilvl w:val="0"/>
+          <w:numId w:val="12"/>
+        </w:numPr>
+        <w:rPr>
+          <w:lang w:val="it-IT"/>
+        </w:rPr>
+      </w:pPr>
+      <w:r>
+        <w:rPr>
+          <w:lang w:val="it-IT"/>
+        </w:rPr>
+        <w:t>Gli utenti tradizionali accedono esclusivamente alla sezione shop, con possibilità di consultare i prodotti disponibili.</w:t>
+      </w:r>
+    </w:p>
+    <w:p>
+      <w:pPr>
+        <w:pStyle w:val="Titolo2"/>
+        <w:rPr>
+          <w:lang w:val="it-IT"/>
+        </w:rPr>
+      </w:pPr>
+      <w:r>
+        <w:rPr>
+          <w:lang w:val="it-IT"/>
+        </w:rPr>
+        <w:lastRenderedPageBreak/>
+        <w:t>5</w:t>
+      </w:r>
+      <w:r>
+        <w:rPr>
+          <w:lang w:val="it-IT"/>
+        </w:rPr>
+        <w:t>.</w:t>
+      </w:r>
+      <w:r>
+        <w:rPr>
+          <w:lang w:val="it-IT"/>
+        </w:rPr>
+        <w:t>2</w:t>
+      </w:r>
+      <w:r>
+        <w:rPr>
+          <w:lang w:val="it-IT"/>
+        </w:rPr>
+        <w:t xml:space="preserve"> Area Riservata - Funzionalità per gli Amministratori</w:t>
+      </w:r>
+    </w:p>
+    <w:p>
+      <w:pPr>
+        <w:pStyle w:val="Titolo3"/>
+        <w:rPr>
+          <w:lang w:val="it-IT"/>
+        </w:rPr>
+      </w:pPr>
+      <w:r>
+        <w:rPr>
+          <w:lang w:val="it-IT"/>
+        </w:rPr>
+        <w:t>Gestione Prodotti</w:t>
+      </w:r>
+    </w:p>
+    <w:p>
+      <w:pPr>
+        <w:pStyle w:val="Nessunaspaziatura"/>
+        <w:rPr>
+          <w:lang w:val="it-IT"/>
+        </w:rPr>
+      </w:pPr>
+      <w:r>
+        <w:rPr>
+          <w:lang w:val="it-IT"/>
+        </w:rPr>
+        <w:t>All’interno di questa sezione, l’amministratore può:</w:t>
+      </w:r>
+    </w:p>
+    <w:p>
+      <w:pPr>
+        <w:pStyle w:val="Nessunaspaziatura"/>
+        <w:numPr>
+          <w:ilvl w:val="0"/>
+          <w:numId w:val="13"/>
+        </w:numPr>
+        <w:rPr>
+          <w:lang w:val="it-IT"/>
+        </w:rPr>
+      </w:pPr>
+      <w:r>
+        <w:rPr>
+          <w:lang w:val="it-IT"/>
+        </w:rPr>
+        <w:t>Aggiungere nuovi prodotti.</w:t>
+      </w:r>
+    </w:p>
+    <w:p>
+      <w:pPr>
+        <w:pStyle w:val="Nessunaspaziatura"/>
+        <w:numPr>
+          <w:ilvl w:val="0"/>
+          <w:numId w:val="13"/>
+        </w:numPr>
+        <w:rPr>
+          <w:lang w:val="it-IT"/>
+        </w:rPr>
+      </w:pPr>
+      <w:r>
+        <w:rPr>
+          <w:lang w:val="it-IT"/>
+        </w:rPr>
+        <w:t>Decrementare la quantità dei prodotti esistenti.</w:t>
+      </w:r>
+    </w:p>
+    <w:p>
+      <w:pPr>
+        <w:pStyle w:val="Nessunaspaziatura"/>
+        <w:numPr>
+          <w:ilvl w:val="0"/>
+          <w:numId w:val="13"/>
+        </w:numPr>
+        <w:rPr>
+          <w:lang w:val="it-IT"/>
+        </w:rPr>
+      </w:pPr>
+      <w:r>
+        <w:rPr>
+          <w:lang w:val="it-IT"/>
+        </w:rPr>
+        <w:t>Eliminare prodotti dal sistema.</w:t>
+      </w:r>
+    </w:p>
+    <w:p>
+      <w:pPr>
+        <w:pStyle w:val="Nessunaspaziatura"/>
+        <w:rPr>
+          <w:lang w:val="it-IT"/>
+        </w:rPr>
+      </w:pPr>
+      <w:r>
+        <w:rPr>
+          <w:lang w:val="it-IT"/>
+        </w:rPr>
+        <w:t>Per ogni prodotto è visibile anche la posizione, ovvero il magazzino in cui è attualmente stoccato.</w:t>
+      </w:r>
+    </w:p>
+    <w:p>
+      <w:pPr>
+        <w:pStyle w:val="Titolo3"/>
+        <w:rPr>
+          <w:lang w:val="it-IT"/>
+        </w:rPr>
+      </w:pPr>
+      <w:r>
+        <w:rPr>
+          <w:lang w:val="it-IT"/>
+        </w:rPr>
+        <w:t>Gestione Magazzini</w:t>
+      </w:r>
+    </w:p>
+    <w:p>
+      <w:pPr>
+        <w:pStyle w:val="Nessunaspaziatura"/>
+        <w:rPr>
+          <w:lang w:val="it-IT"/>
+        </w:rPr>
+      </w:pPr>
+      <w:r>
+        <w:rPr>
+          <w:lang w:val="it-IT"/>
+        </w:rPr>
+        <w:t>L’amministratore può:</w:t>
+      </w:r>
+    </w:p>
+    <w:p>
+      <w:pPr>
+        <w:pStyle w:val="Nessunaspaziatura"/>
+        <w:numPr>
+          <w:ilvl w:val="0"/>
+          <w:numId w:val="14"/>
+        </w:numPr>
+        <w:rPr>
+          <w:lang w:val="it-IT"/>
+        </w:rPr>
+      </w:pPr>
+      <w:r>
+        <w:rPr>
+          <w:lang w:val="it-IT"/>
+        </w:rPr>
+        <w:t>Aggiungere nuovi magazzini.</w:t>
+      </w:r>
+    </w:p>
+    <w:p>
+      <w:pPr>
+        <w:pStyle w:val="Nessunaspaziatura"/>
+        <w:numPr>
+          <w:ilvl w:val="0"/>
+          <w:numId w:val="14"/>
+        </w:numPr>
+        <w:rPr>
+          <w:lang w:val="it-IT"/>
+        </w:rPr>
+      </w:pPr>
+      <w:r>
+        <w:rPr>
+          <w:lang w:val="it-IT"/>
+        </w:rPr>
+        <w:t>Eliminare magazzini esistenti.</w:t>
+      </w:r>
+    </w:p>
+    <w:p>
+      <w:pPr>
+        <w:pStyle w:val="Nessunaspaziatura"/>
+        <w:rPr>
+          <w:lang w:val="it-IT"/>
+        </w:rPr>
+      </w:pPr>
+      <w:r>
+        <w:rPr>
+          <w:lang w:val="it-IT"/>
+        </w:rPr>
+        <w:t>Nel caso in cui venga eliminato un magazzino contenente dei prodotti, anche i prodotti in esso presenti verranno eliminati automaticamente.</w:t>
+      </w:r>
+    </w:p>
+    <w:p>
+      <w:pPr>
+        <w:pStyle w:val="Titolo2"/>
+        <w:rPr>
+          <w:lang w:val="it-IT"/>
+        </w:rPr>
+      </w:pPr>
+      <w:r>
+        <w:rPr>
+          <w:lang w:val="it-IT"/>
+        </w:rPr>
+        <w:t>5</w:t>
+      </w:r>
+      <w:r>
+        <w:rPr>
+          <w:lang w:val="it-IT"/>
+        </w:rPr>
+        <w:t>.</w:t>
+      </w:r>
+      <w:r>
+        <w:rPr>
+          <w:lang w:val="it-IT"/>
+        </w:rPr>
+        <w:t>3</w:t>
+      </w:r>
+      <w:r>
+        <w:rPr>
+          <w:lang w:val="it-IT"/>
+        </w:rPr>
+        <w:t xml:space="preserve"> Shop (visibile a tutti gli utenti)</w:t>
+      </w:r>
+    </w:p>
+    <w:p>
+      <w:pPr>
+        <w:pStyle w:val="Nessunaspaziatura"/>
+        <w:rPr>
+          <w:lang w:val="it-IT"/>
+        </w:rPr>
+      </w:pPr>
+      <w:r>
+        <w:rPr>
+          <w:lang w:val="it-IT"/>
+        </w:rPr>
+        <w:t>La sezione shop è accessibile sia agli amministratori che agli utenti tradizionali e consente di:</w:t>
+      </w:r>
+    </w:p>
+    <w:p>
+      <w:pPr>
+        <w:pStyle w:val="Nessunaspaziatura"/>
+        <w:numPr>
+          <w:ilvl w:val="0"/>
+          <w:numId w:val="15"/>
+        </w:numPr>
+        <w:rPr>
+          <w:lang w:val="it-IT"/>
+        </w:rPr>
+      </w:pPr>
+      <w:r>
+        <w:rPr>
+          <w:lang w:val="it-IT"/>
+        </w:rPr>
+        <w:t>Cercare un prodotto tra quelli disponibili tramite un'apposita barra di ricerca.</w:t>
+      </w:r>
+    </w:p>
+    <w:p>
+      <w:pPr>
+        <w:pStyle w:val="Nessunaspaziatura"/>
+        <w:numPr>
+          <w:ilvl w:val="0"/>
+          <w:numId w:val="15"/>
+        </w:numPr>
+        <w:rPr>
+          <w:lang w:val="it-IT"/>
+        </w:rPr>
+      </w:pPr>
+      <w:r>
+        <w:rPr>
+          <w:lang w:val="it-IT"/>
+        </w:rPr>
+        <w:t>Visualizzare in una lista i prodotti corrispondenti.</w:t>
+      </w:r>
+    </w:p>
+    <w:p>
+      <w:pPr>
+        <w:pStyle w:val="Nessunaspaziatura"/>
+        <w:numPr>
+          <w:ilvl w:val="0"/>
+          <w:numId w:val="15"/>
+        </w:numPr>
+        <w:rPr>
+          <w:lang w:val="it-IT"/>
+        </w:rPr>
+      </w:pPr>
+      <w:r>
+        <w:rPr>
+          <w:lang w:val="it-IT"/>
+        </w:rPr>
+        <w:t>Per ciascun prodotto selezionato, viene mostrata la disponibilità nei vari magazzini, con indicazione della loro posizione.</w:t>
+      </w:r>
+    </w:p>
+    <w:p>
+      <w:pPr>
+        <w:pStyle w:val="Titolo1"/>
+        <w:rPr>
+          <w:lang w:val="it-IT"/>
+        </w:rPr>
+      </w:pPr>
+      <w:r>
+        <w:rPr>
+          <w:lang w:val="it-IT"/>
+        </w:rPr>
+        <w:t>6</w:t>
+      </w:r>
+      <w:r>
+        <w:rPr>
+          <w:lang w:val="it-IT"/>
+        </w:rPr>
+        <w:t>. Conclusioni</w:t>
+      </w:r>
+    </w:p>
+    <w:p>
+      <w:pPr>
+        <w:rPr>
+          <w:lang w:val="it-IT"/>
+        </w:rPr>
+      </w:pPr>
+      <w:r>
+        <w:rPr>
+          <w:lang w:val="it-IT"/>
+        </w:rPr>
+        <w:t>L’SQL Injection rappresenta un grave rischio per la sicurezza delle applicazioni web. È fondamentale per gli sviluppatori conoscere queste tecniche per prevenirle attraverso pratiche sicure di codifica, come l’utilizzo di query parametrizzate (prepared statements), la validazione degli input, e la minimizzazione dei privilegi concessi agli account del database.</w:t>
       </w:r>
       <w:r>
         <w:rPr>
@@ -875,35 +1355,7 @@
           <w:lang w:val="it-IT"/>
         </w:rPr>
         <w:br/>
-        <w:t xml:space="preserve">Questo </w:t>
-      </w:r>
-      <w:proofErr w:type="spellStart"/>
-      <w:r>
-        <w:rPr>
-          <w:lang w:val="it-IT"/>
-        </w:rPr>
-        <w:t>homework</w:t>
-      </w:r>
-      <w:proofErr w:type="spellEnd"/>
-      <w:r>
-        <w:rPr>
-          <w:lang w:val="it-IT"/>
-        </w:rPr>
-        <w:t xml:space="preserve"> ci ha permesso di comprendere concretamente la pericolosità dell’</w:t>
-      </w:r>
-      <w:proofErr w:type="spellStart"/>
-      <w:r>
-        <w:rPr>
-          <w:lang w:val="it-IT"/>
-        </w:rPr>
-        <w:t>SQLi</w:t>
-      </w:r>
-      <w:proofErr w:type="spellEnd"/>
-      <w:r>
-        <w:rPr>
-          <w:lang w:val="it-IT"/>
-        </w:rPr>
-        <w:t xml:space="preserve"> e la facilità con cui, in assenza di protezioni, è possibile compromettere completamente un sistema.</w:t>
+        <w:t>Questo homework ci ha permesso di comprendere concretamente la pericolosità dell’SQLi e la facilità con cui, in assenza di protezioni, è possibile compromettere completamente un sistema.</w:t>
       </w:r>
     </w:p>
     <w:sectPr>
@@ -1086,6 +1538,1226 @@
       </w:pPr>
       <w:rPr>
         <w:rFonts w:ascii="Symbol" w:hAnsi="Symbol" w:hint="default"/>
+      </w:rPr>
+    </w:lvl>
+  </w:abstractNum>
+  <w:abstractNum w:abstractNumId="9" w15:restartNumberingAfterBreak="0">
+    <w:nsid w:val="11436C6D"/>
+    <w:multiLevelType w:val="hybridMultilevel"/>
+    <w:tmpl w:val="CE9CD392"/>
+    <w:lvl w:ilvl="0" w:tplc="0410000F">
+      <w:start w:val="1"/>
+      <w:numFmt w:val="decimal"/>
+      <w:lvlText w:val="%1."/>
+      <w:lvlJc w:val="left"/>
+      <w:pPr>
+        <w:ind w:left="720" w:hanging="360"/>
+      </w:pPr>
+    </w:lvl>
+    <w:lvl w:ilvl="1" w:tplc="04100019" w:tentative="1">
+      <w:start w:val="1"/>
+      <w:numFmt w:val="lowerLetter"/>
+      <w:lvlText w:val="%2."/>
+      <w:lvlJc w:val="left"/>
+      <w:pPr>
+        <w:ind w:left="1440" w:hanging="360"/>
+      </w:pPr>
+    </w:lvl>
+    <w:lvl w:ilvl="2" w:tplc="0410001B" w:tentative="1">
+      <w:start w:val="1"/>
+      <w:numFmt w:val="lowerRoman"/>
+      <w:lvlText w:val="%3."/>
+      <w:lvlJc w:val="right"/>
+      <w:pPr>
+        <w:ind w:left="2160" w:hanging="180"/>
+      </w:pPr>
+    </w:lvl>
+    <w:lvl w:ilvl="3" w:tplc="0410000F" w:tentative="1">
+      <w:start w:val="1"/>
+      <w:numFmt w:val="decimal"/>
+      <w:lvlText w:val="%4."/>
+      <w:lvlJc w:val="left"/>
+      <w:pPr>
+        <w:ind w:left="2880" w:hanging="360"/>
+      </w:pPr>
+    </w:lvl>
+    <w:lvl w:ilvl="4" w:tplc="04100019" w:tentative="1">
+      <w:start w:val="1"/>
+      <w:numFmt w:val="lowerLetter"/>
+      <w:lvlText w:val="%5."/>
+      <w:lvlJc w:val="left"/>
+      <w:pPr>
+        <w:ind w:left="3600" w:hanging="360"/>
+      </w:pPr>
+    </w:lvl>
+    <w:lvl w:ilvl="5" w:tplc="0410001B" w:tentative="1">
+      <w:start w:val="1"/>
+      <w:numFmt w:val="lowerRoman"/>
+      <w:lvlText w:val="%6."/>
+      <w:lvlJc w:val="right"/>
+      <w:pPr>
+        <w:ind w:left="4320" w:hanging="180"/>
+      </w:pPr>
+    </w:lvl>
+    <w:lvl w:ilvl="6" w:tplc="0410000F" w:tentative="1">
+      <w:start w:val="1"/>
+      <w:numFmt w:val="decimal"/>
+      <w:lvlText w:val="%7."/>
+      <w:lvlJc w:val="left"/>
+      <w:pPr>
+        <w:ind w:left="5040" w:hanging="360"/>
+      </w:pPr>
+    </w:lvl>
+    <w:lvl w:ilvl="7" w:tplc="04100019" w:tentative="1">
+      <w:start w:val="1"/>
+      <w:numFmt w:val="lowerLetter"/>
+      <w:lvlText w:val="%8."/>
+      <w:lvlJc w:val="left"/>
+      <w:pPr>
+        <w:ind w:left="5760" w:hanging="360"/>
+      </w:pPr>
+    </w:lvl>
+    <w:lvl w:ilvl="8" w:tplc="0410001B" w:tentative="1">
+      <w:start w:val="1"/>
+      <w:numFmt w:val="lowerRoman"/>
+      <w:lvlText w:val="%9."/>
+      <w:lvlJc w:val="right"/>
+      <w:pPr>
+        <w:ind w:left="6480" w:hanging="180"/>
+      </w:pPr>
+    </w:lvl>
+  </w:abstractNum>
+  <w:abstractNum w:abstractNumId="10" w15:restartNumberingAfterBreak="0">
+    <w:nsid w:val="138B647D"/>
+    <w:multiLevelType w:val="multilevel"/>
+    <w:tmpl w:val="BDBEB274"/>
+    <w:lvl w:ilvl="0">
+      <w:start w:val="1"/>
+      <w:numFmt w:val="bullet"/>
+      <w:lvlText w:val=""/>
+      <w:lvlJc w:val="left"/>
+      <w:pPr>
+        <w:tabs>
+          <w:tab w:val="num" w:pos="720"/>
+        </w:tabs>
+        <w:ind w:left="720" w:hanging="360"/>
+      </w:pPr>
+      <w:rPr>
+        <w:rFonts w:ascii="Symbol" w:hAnsi="Symbol" w:hint="default"/>
+        <w:sz w:val="20"/>
+      </w:rPr>
+    </w:lvl>
+    <w:lvl w:ilvl="1" w:tentative="1">
+      <w:start w:val="1"/>
+      <w:numFmt w:val="bullet"/>
+      <w:lvlText w:val="o"/>
+      <w:lvlJc w:val="left"/>
+      <w:pPr>
+        <w:tabs>
+          <w:tab w:val="num" w:pos="1440"/>
+        </w:tabs>
+        <w:ind w:left="1440" w:hanging="360"/>
+      </w:pPr>
+      <w:rPr>
+        <w:rFonts w:ascii="Courier New" w:hAnsi="Courier New" w:hint="default"/>
+        <w:sz w:val="20"/>
+      </w:rPr>
+    </w:lvl>
+    <w:lvl w:ilvl="2" w:tentative="1">
+      <w:start w:val="1"/>
+      <w:numFmt w:val="bullet"/>
+      <w:lvlText w:val=""/>
+      <w:lvlJc w:val="left"/>
+      <w:pPr>
+        <w:tabs>
+          <w:tab w:val="num" w:pos="2160"/>
+        </w:tabs>
+        <w:ind w:left="2160" w:hanging="360"/>
+      </w:pPr>
+      <w:rPr>
+        <w:rFonts w:ascii="Wingdings" w:hAnsi="Wingdings" w:hint="default"/>
+        <w:sz w:val="20"/>
+      </w:rPr>
+    </w:lvl>
+    <w:lvl w:ilvl="3" w:tentative="1">
+      <w:start w:val="1"/>
+      <w:numFmt w:val="bullet"/>
+      <w:lvlText w:val=""/>
+      <w:lvlJc w:val="left"/>
+      <w:pPr>
+        <w:tabs>
+          <w:tab w:val="num" w:pos="2880"/>
+        </w:tabs>
+        <w:ind w:left="2880" w:hanging="360"/>
+      </w:pPr>
+      <w:rPr>
+        <w:rFonts w:ascii="Wingdings" w:hAnsi="Wingdings" w:hint="default"/>
+        <w:sz w:val="20"/>
+      </w:rPr>
+    </w:lvl>
+    <w:lvl w:ilvl="4" w:tentative="1">
+      <w:start w:val="1"/>
+      <w:numFmt w:val="bullet"/>
+      <w:lvlText w:val=""/>
+      <w:lvlJc w:val="left"/>
+      <w:pPr>
+        <w:tabs>
+          <w:tab w:val="num" w:pos="3600"/>
+        </w:tabs>
+        <w:ind w:left="3600" w:hanging="360"/>
+      </w:pPr>
+      <w:rPr>
+        <w:rFonts w:ascii="Wingdings" w:hAnsi="Wingdings" w:hint="default"/>
+        <w:sz w:val="20"/>
+      </w:rPr>
+    </w:lvl>
+    <w:lvl w:ilvl="5" w:tentative="1">
+      <w:start w:val="1"/>
+      <w:numFmt w:val="bullet"/>
+      <w:lvlText w:val=""/>
+      <w:lvlJc w:val="left"/>
+      <w:pPr>
+        <w:tabs>
+          <w:tab w:val="num" w:pos="4320"/>
+        </w:tabs>
+        <w:ind w:left="4320" w:hanging="360"/>
+      </w:pPr>
+      <w:rPr>
+        <w:rFonts w:ascii="Wingdings" w:hAnsi="Wingdings" w:hint="default"/>
+        <w:sz w:val="20"/>
+      </w:rPr>
+    </w:lvl>
+    <w:lvl w:ilvl="6" w:tentative="1">
+      <w:start w:val="1"/>
+      <w:numFmt w:val="bullet"/>
+      <w:lvlText w:val=""/>
+      <w:lvlJc w:val="left"/>
+      <w:pPr>
+        <w:tabs>
+          <w:tab w:val="num" w:pos="5040"/>
+        </w:tabs>
+        <w:ind w:left="5040" w:hanging="360"/>
+      </w:pPr>
+      <w:rPr>
+        <w:rFonts w:ascii="Wingdings" w:hAnsi="Wingdings" w:hint="default"/>
+        <w:sz w:val="20"/>
+      </w:rPr>
+    </w:lvl>
+    <w:lvl w:ilvl="7" w:tentative="1">
+      <w:start w:val="1"/>
+      <w:numFmt w:val="bullet"/>
+      <w:lvlText w:val=""/>
+      <w:lvlJc w:val="left"/>
+      <w:pPr>
+        <w:tabs>
+          <w:tab w:val="num" w:pos="5760"/>
+        </w:tabs>
+        <w:ind w:left="5760" w:hanging="360"/>
+      </w:pPr>
+      <w:rPr>
+        <w:rFonts w:ascii="Wingdings" w:hAnsi="Wingdings" w:hint="default"/>
+        <w:sz w:val="20"/>
+      </w:rPr>
+    </w:lvl>
+    <w:lvl w:ilvl="8" w:tentative="1">
+      <w:start w:val="1"/>
+      <w:numFmt w:val="bullet"/>
+      <w:lvlText w:val=""/>
+      <w:lvlJc w:val="left"/>
+      <w:pPr>
+        <w:tabs>
+          <w:tab w:val="num" w:pos="6480"/>
+        </w:tabs>
+        <w:ind w:left="6480" w:hanging="360"/>
+      </w:pPr>
+      <w:rPr>
+        <w:rFonts w:ascii="Wingdings" w:hAnsi="Wingdings" w:hint="default"/>
+        <w:sz w:val="20"/>
+      </w:rPr>
+    </w:lvl>
+  </w:abstractNum>
+  <w:abstractNum w:abstractNumId="11" w15:restartNumberingAfterBreak="0">
+    <w:nsid w:val="15A175DD"/>
+    <w:multiLevelType w:val="multilevel"/>
+    <w:tmpl w:val="0194D910"/>
+    <w:lvl w:ilvl="0">
+      <w:start w:val="1"/>
+      <w:numFmt w:val="bullet"/>
+      <w:lvlText w:val=""/>
+      <w:lvlJc w:val="left"/>
+      <w:pPr>
+        <w:tabs>
+          <w:tab w:val="num" w:pos="720"/>
+        </w:tabs>
+        <w:ind w:left="720" w:hanging="360"/>
+      </w:pPr>
+      <w:rPr>
+        <w:rFonts w:ascii="Symbol" w:hAnsi="Symbol" w:hint="default"/>
+        <w:sz w:val="20"/>
+      </w:rPr>
+    </w:lvl>
+    <w:lvl w:ilvl="1" w:tentative="1">
+      <w:start w:val="1"/>
+      <w:numFmt w:val="bullet"/>
+      <w:lvlText w:val="o"/>
+      <w:lvlJc w:val="left"/>
+      <w:pPr>
+        <w:tabs>
+          <w:tab w:val="num" w:pos="1440"/>
+        </w:tabs>
+        <w:ind w:left="1440" w:hanging="360"/>
+      </w:pPr>
+      <w:rPr>
+        <w:rFonts w:ascii="Courier New" w:hAnsi="Courier New" w:hint="default"/>
+        <w:sz w:val="20"/>
+      </w:rPr>
+    </w:lvl>
+    <w:lvl w:ilvl="2" w:tentative="1">
+      <w:start w:val="1"/>
+      <w:numFmt w:val="bullet"/>
+      <w:lvlText w:val=""/>
+      <w:lvlJc w:val="left"/>
+      <w:pPr>
+        <w:tabs>
+          <w:tab w:val="num" w:pos="2160"/>
+        </w:tabs>
+        <w:ind w:left="2160" w:hanging="360"/>
+      </w:pPr>
+      <w:rPr>
+        <w:rFonts w:ascii="Wingdings" w:hAnsi="Wingdings" w:hint="default"/>
+        <w:sz w:val="20"/>
+      </w:rPr>
+    </w:lvl>
+    <w:lvl w:ilvl="3" w:tentative="1">
+      <w:start w:val="1"/>
+      <w:numFmt w:val="bullet"/>
+      <w:lvlText w:val=""/>
+      <w:lvlJc w:val="left"/>
+      <w:pPr>
+        <w:tabs>
+          <w:tab w:val="num" w:pos="2880"/>
+        </w:tabs>
+        <w:ind w:left="2880" w:hanging="360"/>
+      </w:pPr>
+      <w:rPr>
+        <w:rFonts w:ascii="Wingdings" w:hAnsi="Wingdings" w:hint="default"/>
+        <w:sz w:val="20"/>
+      </w:rPr>
+    </w:lvl>
+    <w:lvl w:ilvl="4" w:tentative="1">
+      <w:start w:val="1"/>
+      <w:numFmt w:val="bullet"/>
+      <w:lvlText w:val=""/>
+      <w:lvlJc w:val="left"/>
+      <w:pPr>
+        <w:tabs>
+          <w:tab w:val="num" w:pos="3600"/>
+        </w:tabs>
+        <w:ind w:left="3600" w:hanging="360"/>
+      </w:pPr>
+      <w:rPr>
+        <w:rFonts w:ascii="Wingdings" w:hAnsi="Wingdings" w:hint="default"/>
+        <w:sz w:val="20"/>
+      </w:rPr>
+    </w:lvl>
+    <w:lvl w:ilvl="5" w:tentative="1">
+      <w:start w:val="1"/>
+      <w:numFmt w:val="bullet"/>
+      <w:lvlText w:val=""/>
+      <w:lvlJc w:val="left"/>
+      <w:pPr>
+        <w:tabs>
+          <w:tab w:val="num" w:pos="4320"/>
+        </w:tabs>
+        <w:ind w:left="4320" w:hanging="360"/>
+      </w:pPr>
+      <w:rPr>
+        <w:rFonts w:ascii="Wingdings" w:hAnsi="Wingdings" w:hint="default"/>
+        <w:sz w:val="20"/>
+      </w:rPr>
+    </w:lvl>
+    <w:lvl w:ilvl="6" w:tentative="1">
+      <w:start w:val="1"/>
+      <w:numFmt w:val="bullet"/>
+      <w:lvlText w:val=""/>
+      <w:lvlJc w:val="left"/>
+      <w:pPr>
+        <w:tabs>
+          <w:tab w:val="num" w:pos="5040"/>
+        </w:tabs>
+        <w:ind w:left="5040" w:hanging="360"/>
+      </w:pPr>
+      <w:rPr>
+        <w:rFonts w:ascii="Wingdings" w:hAnsi="Wingdings" w:hint="default"/>
+        <w:sz w:val="20"/>
+      </w:rPr>
+    </w:lvl>
+    <w:lvl w:ilvl="7" w:tentative="1">
+      <w:start w:val="1"/>
+      <w:numFmt w:val="bullet"/>
+      <w:lvlText w:val=""/>
+      <w:lvlJc w:val="left"/>
+      <w:pPr>
+        <w:tabs>
+          <w:tab w:val="num" w:pos="5760"/>
+        </w:tabs>
+        <w:ind w:left="5760" w:hanging="360"/>
+      </w:pPr>
+      <w:rPr>
+        <w:rFonts w:ascii="Wingdings" w:hAnsi="Wingdings" w:hint="default"/>
+        <w:sz w:val="20"/>
+      </w:rPr>
+    </w:lvl>
+    <w:lvl w:ilvl="8" w:tentative="1">
+      <w:start w:val="1"/>
+      <w:numFmt w:val="bullet"/>
+      <w:lvlText w:val=""/>
+      <w:lvlJc w:val="left"/>
+      <w:pPr>
+        <w:tabs>
+          <w:tab w:val="num" w:pos="6480"/>
+        </w:tabs>
+        <w:ind w:left="6480" w:hanging="360"/>
+      </w:pPr>
+      <w:rPr>
+        <w:rFonts w:ascii="Wingdings" w:hAnsi="Wingdings" w:hint="default"/>
+        <w:sz w:val="20"/>
+      </w:rPr>
+    </w:lvl>
+  </w:abstractNum>
+  <w:abstractNum w:abstractNumId="12" w15:restartNumberingAfterBreak="0">
+    <w:nsid w:val="23BE628A"/>
+    <w:multiLevelType w:val="hybridMultilevel"/>
+    <w:tmpl w:val="75248864"/>
+    <w:lvl w:ilvl="0" w:tplc="04100001">
+      <w:start w:val="1"/>
+      <w:numFmt w:val="bullet"/>
+      <w:lvlText w:val=""/>
+      <w:lvlJc w:val="left"/>
+      <w:pPr>
+        <w:ind w:left="720" w:hanging="360"/>
+      </w:pPr>
+      <w:rPr>
+        <w:rFonts w:ascii="Symbol" w:hAnsi="Symbol" w:hint="default"/>
+      </w:rPr>
+    </w:lvl>
+    <w:lvl w:ilvl="1" w:tplc="04100003" w:tentative="1">
+      <w:start w:val="1"/>
+      <w:numFmt w:val="bullet"/>
+      <w:lvlText w:val="o"/>
+      <w:lvlJc w:val="left"/>
+      <w:pPr>
+        <w:ind w:left="1440" w:hanging="360"/>
+      </w:pPr>
+      <w:rPr>
+        <w:rFonts w:ascii="Courier New" w:hAnsi="Courier New" w:cs="Courier New" w:hint="default"/>
+      </w:rPr>
+    </w:lvl>
+    <w:lvl w:ilvl="2" w:tplc="04100005" w:tentative="1">
+      <w:start w:val="1"/>
+      <w:numFmt w:val="bullet"/>
+      <w:lvlText w:val=""/>
+      <w:lvlJc w:val="left"/>
+      <w:pPr>
+        <w:ind w:left="2160" w:hanging="360"/>
+      </w:pPr>
+      <w:rPr>
+        <w:rFonts w:ascii="Wingdings" w:hAnsi="Wingdings" w:hint="default"/>
+      </w:rPr>
+    </w:lvl>
+    <w:lvl w:ilvl="3" w:tplc="04100001" w:tentative="1">
+      <w:start w:val="1"/>
+      <w:numFmt w:val="bullet"/>
+      <w:lvlText w:val=""/>
+      <w:lvlJc w:val="left"/>
+      <w:pPr>
+        <w:ind w:left="2880" w:hanging="360"/>
+      </w:pPr>
+      <w:rPr>
+        <w:rFonts w:ascii="Symbol" w:hAnsi="Symbol" w:hint="default"/>
+      </w:rPr>
+    </w:lvl>
+    <w:lvl w:ilvl="4" w:tplc="04100003" w:tentative="1">
+      <w:start w:val="1"/>
+      <w:numFmt w:val="bullet"/>
+      <w:lvlText w:val="o"/>
+      <w:lvlJc w:val="left"/>
+      <w:pPr>
+        <w:ind w:left="3600" w:hanging="360"/>
+      </w:pPr>
+      <w:rPr>
+        <w:rFonts w:ascii="Courier New" w:hAnsi="Courier New" w:cs="Courier New" w:hint="default"/>
+      </w:rPr>
+    </w:lvl>
+    <w:lvl w:ilvl="5" w:tplc="04100005" w:tentative="1">
+      <w:start w:val="1"/>
+      <w:numFmt w:val="bullet"/>
+      <w:lvlText w:val=""/>
+      <w:lvlJc w:val="left"/>
+      <w:pPr>
+        <w:ind w:left="4320" w:hanging="360"/>
+      </w:pPr>
+      <w:rPr>
+        <w:rFonts w:ascii="Wingdings" w:hAnsi="Wingdings" w:hint="default"/>
+      </w:rPr>
+    </w:lvl>
+    <w:lvl w:ilvl="6" w:tplc="04100001" w:tentative="1">
+      <w:start w:val="1"/>
+      <w:numFmt w:val="bullet"/>
+      <w:lvlText w:val=""/>
+      <w:lvlJc w:val="left"/>
+      <w:pPr>
+        <w:ind w:left="5040" w:hanging="360"/>
+      </w:pPr>
+      <w:rPr>
+        <w:rFonts w:ascii="Symbol" w:hAnsi="Symbol" w:hint="default"/>
+      </w:rPr>
+    </w:lvl>
+    <w:lvl w:ilvl="7" w:tplc="04100003" w:tentative="1">
+      <w:start w:val="1"/>
+      <w:numFmt w:val="bullet"/>
+      <w:lvlText w:val="o"/>
+      <w:lvlJc w:val="left"/>
+      <w:pPr>
+        <w:ind w:left="5760" w:hanging="360"/>
+      </w:pPr>
+      <w:rPr>
+        <w:rFonts w:ascii="Courier New" w:hAnsi="Courier New" w:cs="Courier New" w:hint="default"/>
+      </w:rPr>
+    </w:lvl>
+    <w:lvl w:ilvl="8" w:tplc="04100005" w:tentative="1">
+      <w:start w:val="1"/>
+      <w:numFmt w:val="bullet"/>
+      <w:lvlText w:val=""/>
+      <w:lvlJc w:val="left"/>
+      <w:pPr>
+        <w:ind w:left="6480" w:hanging="360"/>
+      </w:pPr>
+      <w:rPr>
+        <w:rFonts w:ascii="Wingdings" w:hAnsi="Wingdings" w:hint="default"/>
+      </w:rPr>
+    </w:lvl>
+  </w:abstractNum>
+  <w:abstractNum w:abstractNumId="13" w15:restartNumberingAfterBreak="0">
+    <w:nsid w:val="27D30712"/>
+    <w:multiLevelType w:val="hybridMultilevel"/>
+    <w:tmpl w:val="F09A0A38"/>
+    <w:lvl w:ilvl="0" w:tplc="04100001">
+      <w:start w:val="1"/>
+      <w:numFmt w:val="bullet"/>
+      <w:lvlText w:val=""/>
+      <w:lvlJc w:val="left"/>
+      <w:pPr>
+        <w:ind w:left="720" w:hanging="360"/>
+      </w:pPr>
+      <w:rPr>
+        <w:rFonts w:ascii="Symbol" w:hAnsi="Symbol" w:hint="default"/>
+      </w:rPr>
+    </w:lvl>
+    <w:lvl w:ilvl="1" w:tplc="04100003" w:tentative="1">
+      <w:start w:val="1"/>
+      <w:numFmt w:val="bullet"/>
+      <w:lvlText w:val="o"/>
+      <w:lvlJc w:val="left"/>
+      <w:pPr>
+        <w:ind w:left="1440" w:hanging="360"/>
+      </w:pPr>
+      <w:rPr>
+        <w:rFonts w:ascii="Courier New" w:hAnsi="Courier New" w:cs="Courier New" w:hint="default"/>
+      </w:rPr>
+    </w:lvl>
+    <w:lvl w:ilvl="2" w:tplc="04100005" w:tentative="1">
+      <w:start w:val="1"/>
+      <w:numFmt w:val="bullet"/>
+      <w:lvlText w:val=""/>
+      <w:lvlJc w:val="left"/>
+      <w:pPr>
+        <w:ind w:left="2160" w:hanging="360"/>
+      </w:pPr>
+      <w:rPr>
+        <w:rFonts w:ascii="Wingdings" w:hAnsi="Wingdings" w:hint="default"/>
+      </w:rPr>
+    </w:lvl>
+    <w:lvl w:ilvl="3" w:tplc="04100001" w:tentative="1">
+      <w:start w:val="1"/>
+      <w:numFmt w:val="bullet"/>
+      <w:lvlText w:val=""/>
+      <w:lvlJc w:val="left"/>
+      <w:pPr>
+        <w:ind w:left="2880" w:hanging="360"/>
+      </w:pPr>
+      <w:rPr>
+        <w:rFonts w:ascii="Symbol" w:hAnsi="Symbol" w:hint="default"/>
+      </w:rPr>
+    </w:lvl>
+    <w:lvl w:ilvl="4" w:tplc="04100003" w:tentative="1">
+      <w:start w:val="1"/>
+      <w:numFmt w:val="bullet"/>
+      <w:lvlText w:val="o"/>
+      <w:lvlJc w:val="left"/>
+      <w:pPr>
+        <w:ind w:left="3600" w:hanging="360"/>
+      </w:pPr>
+      <w:rPr>
+        <w:rFonts w:ascii="Courier New" w:hAnsi="Courier New" w:cs="Courier New" w:hint="default"/>
+      </w:rPr>
+    </w:lvl>
+    <w:lvl w:ilvl="5" w:tplc="04100005" w:tentative="1">
+      <w:start w:val="1"/>
+      <w:numFmt w:val="bullet"/>
+      <w:lvlText w:val=""/>
+      <w:lvlJc w:val="left"/>
+      <w:pPr>
+        <w:ind w:left="4320" w:hanging="360"/>
+      </w:pPr>
+      <w:rPr>
+        <w:rFonts w:ascii="Wingdings" w:hAnsi="Wingdings" w:hint="default"/>
+      </w:rPr>
+    </w:lvl>
+    <w:lvl w:ilvl="6" w:tplc="04100001" w:tentative="1">
+      <w:start w:val="1"/>
+      <w:numFmt w:val="bullet"/>
+      <w:lvlText w:val=""/>
+      <w:lvlJc w:val="left"/>
+      <w:pPr>
+        <w:ind w:left="5040" w:hanging="360"/>
+      </w:pPr>
+      <w:rPr>
+        <w:rFonts w:ascii="Symbol" w:hAnsi="Symbol" w:hint="default"/>
+      </w:rPr>
+    </w:lvl>
+    <w:lvl w:ilvl="7" w:tplc="04100003" w:tentative="1">
+      <w:start w:val="1"/>
+      <w:numFmt w:val="bullet"/>
+      <w:lvlText w:val="o"/>
+      <w:lvlJc w:val="left"/>
+      <w:pPr>
+        <w:ind w:left="5760" w:hanging="360"/>
+      </w:pPr>
+      <w:rPr>
+        <w:rFonts w:ascii="Courier New" w:hAnsi="Courier New" w:cs="Courier New" w:hint="default"/>
+      </w:rPr>
+    </w:lvl>
+    <w:lvl w:ilvl="8" w:tplc="04100005" w:tentative="1">
+      <w:start w:val="1"/>
+      <w:numFmt w:val="bullet"/>
+      <w:lvlText w:val=""/>
+      <w:lvlJc w:val="left"/>
+      <w:pPr>
+        <w:ind w:left="6480" w:hanging="360"/>
+      </w:pPr>
+      <w:rPr>
+        <w:rFonts w:ascii="Wingdings" w:hAnsi="Wingdings" w:hint="default"/>
+      </w:rPr>
+    </w:lvl>
+  </w:abstractNum>
+  <w:abstractNum w:abstractNumId="14" w15:restartNumberingAfterBreak="0">
+    <w:nsid w:val="2D6E7F18"/>
+    <w:multiLevelType w:val="hybridMultilevel"/>
+    <w:tmpl w:val="3CE6C38C"/>
+    <w:lvl w:ilvl="0" w:tplc="04100001">
+      <w:start w:val="1"/>
+      <w:numFmt w:val="bullet"/>
+      <w:lvlText w:val=""/>
+      <w:lvlJc w:val="left"/>
+      <w:pPr>
+        <w:ind w:left="720" w:hanging="360"/>
+      </w:pPr>
+      <w:rPr>
+        <w:rFonts w:ascii="Symbol" w:hAnsi="Symbol" w:hint="default"/>
+      </w:rPr>
+    </w:lvl>
+    <w:lvl w:ilvl="1" w:tplc="04100003" w:tentative="1">
+      <w:start w:val="1"/>
+      <w:numFmt w:val="bullet"/>
+      <w:lvlText w:val="o"/>
+      <w:lvlJc w:val="left"/>
+      <w:pPr>
+        <w:ind w:left="1440" w:hanging="360"/>
+      </w:pPr>
+      <w:rPr>
+        <w:rFonts w:ascii="Courier New" w:hAnsi="Courier New" w:cs="Courier New" w:hint="default"/>
+      </w:rPr>
+    </w:lvl>
+    <w:lvl w:ilvl="2" w:tplc="04100005" w:tentative="1">
+      <w:start w:val="1"/>
+      <w:numFmt w:val="bullet"/>
+      <w:lvlText w:val=""/>
+      <w:lvlJc w:val="left"/>
+      <w:pPr>
+        <w:ind w:left="2160" w:hanging="360"/>
+      </w:pPr>
+      <w:rPr>
+        <w:rFonts w:ascii="Wingdings" w:hAnsi="Wingdings" w:hint="default"/>
+      </w:rPr>
+    </w:lvl>
+    <w:lvl w:ilvl="3" w:tplc="04100001" w:tentative="1">
+      <w:start w:val="1"/>
+      <w:numFmt w:val="bullet"/>
+      <w:lvlText w:val=""/>
+      <w:lvlJc w:val="left"/>
+      <w:pPr>
+        <w:ind w:left="2880" w:hanging="360"/>
+      </w:pPr>
+      <w:rPr>
+        <w:rFonts w:ascii="Symbol" w:hAnsi="Symbol" w:hint="default"/>
+      </w:rPr>
+    </w:lvl>
+    <w:lvl w:ilvl="4" w:tplc="04100003" w:tentative="1">
+      <w:start w:val="1"/>
+      <w:numFmt w:val="bullet"/>
+      <w:lvlText w:val="o"/>
+      <w:lvlJc w:val="left"/>
+      <w:pPr>
+        <w:ind w:left="3600" w:hanging="360"/>
+      </w:pPr>
+      <w:rPr>
+        <w:rFonts w:ascii="Courier New" w:hAnsi="Courier New" w:cs="Courier New" w:hint="default"/>
+      </w:rPr>
+    </w:lvl>
+    <w:lvl w:ilvl="5" w:tplc="04100005" w:tentative="1">
+      <w:start w:val="1"/>
+      <w:numFmt w:val="bullet"/>
+      <w:lvlText w:val=""/>
+      <w:lvlJc w:val="left"/>
+      <w:pPr>
+        <w:ind w:left="4320" w:hanging="360"/>
+      </w:pPr>
+      <w:rPr>
+        <w:rFonts w:ascii="Wingdings" w:hAnsi="Wingdings" w:hint="default"/>
+      </w:rPr>
+    </w:lvl>
+    <w:lvl w:ilvl="6" w:tplc="04100001" w:tentative="1">
+      <w:start w:val="1"/>
+      <w:numFmt w:val="bullet"/>
+      <w:lvlText w:val=""/>
+      <w:lvlJc w:val="left"/>
+      <w:pPr>
+        <w:ind w:left="5040" w:hanging="360"/>
+      </w:pPr>
+      <w:rPr>
+        <w:rFonts w:ascii="Symbol" w:hAnsi="Symbol" w:hint="default"/>
+      </w:rPr>
+    </w:lvl>
+    <w:lvl w:ilvl="7" w:tplc="04100003" w:tentative="1">
+      <w:start w:val="1"/>
+      <w:numFmt w:val="bullet"/>
+      <w:lvlText w:val="o"/>
+      <w:lvlJc w:val="left"/>
+      <w:pPr>
+        <w:ind w:left="5760" w:hanging="360"/>
+      </w:pPr>
+      <w:rPr>
+        <w:rFonts w:ascii="Courier New" w:hAnsi="Courier New" w:cs="Courier New" w:hint="default"/>
+      </w:rPr>
+    </w:lvl>
+    <w:lvl w:ilvl="8" w:tplc="04100005" w:tentative="1">
+      <w:start w:val="1"/>
+      <w:numFmt w:val="bullet"/>
+      <w:lvlText w:val=""/>
+      <w:lvlJc w:val="left"/>
+      <w:pPr>
+        <w:ind w:left="6480" w:hanging="360"/>
+      </w:pPr>
+      <w:rPr>
+        <w:rFonts w:ascii="Wingdings" w:hAnsi="Wingdings" w:hint="default"/>
+      </w:rPr>
+    </w:lvl>
+  </w:abstractNum>
+  <w:abstractNum w:abstractNumId="15" w15:restartNumberingAfterBreak="0">
+    <w:nsid w:val="34ED2FE9"/>
+    <w:multiLevelType w:val="hybridMultilevel"/>
+    <w:tmpl w:val="9D323310"/>
+    <w:lvl w:ilvl="0" w:tplc="04100001">
+      <w:start w:val="1"/>
+      <w:numFmt w:val="bullet"/>
+      <w:lvlText w:val=""/>
+      <w:lvlJc w:val="left"/>
+      <w:pPr>
+        <w:ind w:left="720" w:hanging="360"/>
+      </w:pPr>
+      <w:rPr>
+        <w:rFonts w:ascii="Symbol" w:hAnsi="Symbol" w:hint="default"/>
+      </w:rPr>
+    </w:lvl>
+    <w:lvl w:ilvl="1" w:tplc="04100003" w:tentative="1">
+      <w:start w:val="1"/>
+      <w:numFmt w:val="bullet"/>
+      <w:lvlText w:val="o"/>
+      <w:lvlJc w:val="left"/>
+      <w:pPr>
+        <w:ind w:left="1440" w:hanging="360"/>
+      </w:pPr>
+      <w:rPr>
+        <w:rFonts w:ascii="Courier New" w:hAnsi="Courier New" w:cs="Courier New" w:hint="default"/>
+      </w:rPr>
+    </w:lvl>
+    <w:lvl w:ilvl="2" w:tplc="04100005" w:tentative="1">
+      <w:start w:val="1"/>
+      <w:numFmt w:val="bullet"/>
+      <w:lvlText w:val=""/>
+      <w:lvlJc w:val="left"/>
+      <w:pPr>
+        <w:ind w:left="2160" w:hanging="360"/>
+      </w:pPr>
+      <w:rPr>
+        <w:rFonts w:ascii="Wingdings" w:hAnsi="Wingdings" w:hint="default"/>
+      </w:rPr>
+    </w:lvl>
+    <w:lvl w:ilvl="3" w:tplc="04100001" w:tentative="1">
+      <w:start w:val="1"/>
+      <w:numFmt w:val="bullet"/>
+      <w:lvlText w:val=""/>
+      <w:lvlJc w:val="left"/>
+      <w:pPr>
+        <w:ind w:left="2880" w:hanging="360"/>
+      </w:pPr>
+      <w:rPr>
+        <w:rFonts w:ascii="Symbol" w:hAnsi="Symbol" w:hint="default"/>
+      </w:rPr>
+    </w:lvl>
+    <w:lvl w:ilvl="4" w:tplc="04100003" w:tentative="1">
+      <w:start w:val="1"/>
+      <w:numFmt w:val="bullet"/>
+      <w:lvlText w:val="o"/>
+      <w:lvlJc w:val="left"/>
+      <w:pPr>
+        <w:ind w:left="3600" w:hanging="360"/>
+      </w:pPr>
+      <w:rPr>
+        <w:rFonts w:ascii="Courier New" w:hAnsi="Courier New" w:cs="Courier New" w:hint="default"/>
+      </w:rPr>
+    </w:lvl>
+    <w:lvl w:ilvl="5" w:tplc="04100005" w:tentative="1">
+      <w:start w:val="1"/>
+      <w:numFmt w:val="bullet"/>
+      <w:lvlText w:val=""/>
+      <w:lvlJc w:val="left"/>
+      <w:pPr>
+        <w:ind w:left="4320" w:hanging="360"/>
+      </w:pPr>
+      <w:rPr>
+        <w:rFonts w:ascii="Wingdings" w:hAnsi="Wingdings" w:hint="default"/>
+      </w:rPr>
+    </w:lvl>
+    <w:lvl w:ilvl="6" w:tplc="04100001" w:tentative="1">
+      <w:start w:val="1"/>
+      <w:numFmt w:val="bullet"/>
+      <w:lvlText w:val=""/>
+      <w:lvlJc w:val="left"/>
+      <w:pPr>
+        <w:ind w:left="5040" w:hanging="360"/>
+      </w:pPr>
+      <w:rPr>
+        <w:rFonts w:ascii="Symbol" w:hAnsi="Symbol" w:hint="default"/>
+      </w:rPr>
+    </w:lvl>
+    <w:lvl w:ilvl="7" w:tplc="04100003" w:tentative="1">
+      <w:start w:val="1"/>
+      <w:numFmt w:val="bullet"/>
+      <w:lvlText w:val="o"/>
+      <w:lvlJc w:val="left"/>
+      <w:pPr>
+        <w:ind w:left="5760" w:hanging="360"/>
+      </w:pPr>
+      <w:rPr>
+        <w:rFonts w:ascii="Courier New" w:hAnsi="Courier New" w:cs="Courier New" w:hint="default"/>
+      </w:rPr>
+    </w:lvl>
+    <w:lvl w:ilvl="8" w:tplc="04100005" w:tentative="1">
+      <w:start w:val="1"/>
+      <w:numFmt w:val="bullet"/>
+      <w:lvlText w:val=""/>
+      <w:lvlJc w:val="left"/>
+      <w:pPr>
+        <w:ind w:left="6480" w:hanging="360"/>
+      </w:pPr>
+      <w:rPr>
+        <w:rFonts w:ascii="Wingdings" w:hAnsi="Wingdings" w:hint="default"/>
+      </w:rPr>
+    </w:lvl>
+  </w:abstractNum>
+  <w:abstractNum w:abstractNumId="16" w15:restartNumberingAfterBreak="0">
+    <w:nsid w:val="4D16772E"/>
+    <w:multiLevelType w:val="multilevel"/>
+    <w:tmpl w:val="D26ABEE4"/>
+    <w:lvl w:ilvl="0">
+      <w:start w:val="1"/>
+      <w:numFmt w:val="bullet"/>
+      <w:lvlText w:val=""/>
+      <w:lvlJc w:val="left"/>
+      <w:pPr>
+        <w:tabs>
+          <w:tab w:val="num" w:pos="720"/>
+        </w:tabs>
+        <w:ind w:left="720" w:hanging="360"/>
+      </w:pPr>
+      <w:rPr>
+        <w:rFonts w:ascii="Symbol" w:hAnsi="Symbol" w:hint="default"/>
+        <w:sz w:val="20"/>
+      </w:rPr>
+    </w:lvl>
+    <w:lvl w:ilvl="1" w:tentative="1">
+      <w:start w:val="1"/>
+      <w:numFmt w:val="bullet"/>
+      <w:lvlText w:val="o"/>
+      <w:lvlJc w:val="left"/>
+      <w:pPr>
+        <w:tabs>
+          <w:tab w:val="num" w:pos="1440"/>
+        </w:tabs>
+        <w:ind w:left="1440" w:hanging="360"/>
+      </w:pPr>
+      <w:rPr>
+        <w:rFonts w:ascii="Courier New" w:hAnsi="Courier New" w:hint="default"/>
+        <w:sz w:val="20"/>
+      </w:rPr>
+    </w:lvl>
+    <w:lvl w:ilvl="2" w:tentative="1">
+      <w:start w:val="1"/>
+      <w:numFmt w:val="bullet"/>
+      <w:lvlText w:val=""/>
+      <w:lvlJc w:val="left"/>
+      <w:pPr>
+        <w:tabs>
+          <w:tab w:val="num" w:pos="2160"/>
+        </w:tabs>
+        <w:ind w:left="2160" w:hanging="360"/>
+      </w:pPr>
+      <w:rPr>
+        <w:rFonts w:ascii="Wingdings" w:hAnsi="Wingdings" w:hint="default"/>
+        <w:sz w:val="20"/>
+      </w:rPr>
+    </w:lvl>
+    <w:lvl w:ilvl="3" w:tentative="1">
+      <w:start w:val="1"/>
+      <w:numFmt w:val="bullet"/>
+      <w:lvlText w:val=""/>
+      <w:lvlJc w:val="left"/>
+      <w:pPr>
+        <w:tabs>
+          <w:tab w:val="num" w:pos="2880"/>
+        </w:tabs>
+        <w:ind w:left="2880" w:hanging="360"/>
+      </w:pPr>
+      <w:rPr>
+        <w:rFonts w:ascii="Wingdings" w:hAnsi="Wingdings" w:hint="default"/>
+        <w:sz w:val="20"/>
+      </w:rPr>
+    </w:lvl>
+    <w:lvl w:ilvl="4" w:tentative="1">
+      <w:start w:val="1"/>
+      <w:numFmt w:val="bullet"/>
+      <w:lvlText w:val=""/>
+      <w:lvlJc w:val="left"/>
+      <w:pPr>
+        <w:tabs>
+          <w:tab w:val="num" w:pos="3600"/>
+        </w:tabs>
+        <w:ind w:left="3600" w:hanging="360"/>
+      </w:pPr>
+      <w:rPr>
+        <w:rFonts w:ascii="Wingdings" w:hAnsi="Wingdings" w:hint="default"/>
+        <w:sz w:val="20"/>
+      </w:rPr>
+    </w:lvl>
+    <w:lvl w:ilvl="5" w:tentative="1">
+      <w:start w:val="1"/>
+      <w:numFmt w:val="bullet"/>
+      <w:lvlText w:val=""/>
+      <w:lvlJc w:val="left"/>
+      <w:pPr>
+        <w:tabs>
+          <w:tab w:val="num" w:pos="4320"/>
+        </w:tabs>
+        <w:ind w:left="4320" w:hanging="360"/>
+      </w:pPr>
+      <w:rPr>
+        <w:rFonts w:ascii="Wingdings" w:hAnsi="Wingdings" w:hint="default"/>
+        <w:sz w:val="20"/>
+      </w:rPr>
+    </w:lvl>
+    <w:lvl w:ilvl="6" w:tentative="1">
+      <w:start w:val="1"/>
+      <w:numFmt w:val="bullet"/>
+      <w:lvlText w:val=""/>
+      <w:lvlJc w:val="left"/>
+      <w:pPr>
+        <w:tabs>
+          <w:tab w:val="num" w:pos="5040"/>
+        </w:tabs>
+        <w:ind w:left="5040" w:hanging="360"/>
+      </w:pPr>
+      <w:rPr>
+        <w:rFonts w:ascii="Wingdings" w:hAnsi="Wingdings" w:hint="default"/>
+        <w:sz w:val="20"/>
+      </w:rPr>
+    </w:lvl>
+    <w:lvl w:ilvl="7" w:tentative="1">
+      <w:start w:val="1"/>
+      <w:numFmt w:val="bullet"/>
+      <w:lvlText w:val=""/>
+      <w:lvlJc w:val="left"/>
+      <w:pPr>
+        <w:tabs>
+          <w:tab w:val="num" w:pos="5760"/>
+        </w:tabs>
+        <w:ind w:left="5760" w:hanging="360"/>
+      </w:pPr>
+      <w:rPr>
+        <w:rFonts w:ascii="Wingdings" w:hAnsi="Wingdings" w:hint="default"/>
+        <w:sz w:val="20"/>
+      </w:rPr>
+    </w:lvl>
+    <w:lvl w:ilvl="8" w:tentative="1">
+      <w:start w:val="1"/>
+      <w:numFmt w:val="bullet"/>
+      <w:lvlText w:val=""/>
+      <w:lvlJc w:val="left"/>
+      <w:pPr>
+        <w:tabs>
+          <w:tab w:val="num" w:pos="6480"/>
+        </w:tabs>
+        <w:ind w:left="6480" w:hanging="360"/>
+      </w:pPr>
+      <w:rPr>
+        <w:rFonts w:ascii="Wingdings" w:hAnsi="Wingdings" w:hint="default"/>
+        <w:sz w:val="20"/>
+      </w:rPr>
+    </w:lvl>
+  </w:abstractNum>
+  <w:abstractNum w:abstractNumId="17" w15:restartNumberingAfterBreak="0">
+    <w:nsid w:val="57343FBF"/>
+    <w:multiLevelType w:val="hybridMultilevel"/>
+    <w:tmpl w:val="922C2898"/>
+    <w:lvl w:ilvl="0" w:tplc="0410000F">
+      <w:start w:val="1"/>
+      <w:numFmt w:val="decimal"/>
+      <w:lvlText w:val="%1."/>
+      <w:lvlJc w:val="left"/>
+      <w:pPr>
+        <w:ind w:left="720" w:hanging="360"/>
+      </w:pPr>
+    </w:lvl>
+    <w:lvl w:ilvl="1" w:tplc="04100019" w:tentative="1">
+      <w:start w:val="1"/>
+      <w:numFmt w:val="lowerLetter"/>
+      <w:lvlText w:val="%2."/>
+      <w:lvlJc w:val="left"/>
+      <w:pPr>
+        <w:ind w:left="1440" w:hanging="360"/>
+      </w:pPr>
+    </w:lvl>
+    <w:lvl w:ilvl="2" w:tplc="0410001B" w:tentative="1">
+      <w:start w:val="1"/>
+      <w:numFmt w:val="lowerRoman"/>
+      <w:lvlText w:val="%3."/>
+      <w:lvlJc w:val="right"/>
+      <w:pPr>
+        <w:ind w:left="2160" w:hanging="180"/>
+      </w:pPr>
+    </w:lvl>
+    <w:lvl w:ilvl="3" w:tplc="0410000F" w:tentative="1">
+      <w:start w:val="1"/>
+      <w:numFmt w:val="decimal"/>
+      <w:lvlText w:val="%4."/>
+      <w:lvlJc w:val="left"/>
+      <w:pPr>
+        <w:ind w:left="2880" w:hanging="360"/>
+      </w:pPr>
+    </w:lvl>
+    <w:lvl w:ilvl="4" w:tplc="04100019" w:tentative="1">
+      <w:start w:val="1"/>
+      <w:numFmt w:val="lowerLetter"/>
+      <w:lvlText w:val="%5."/>
+      <w:lvlJc w:val="left"/>
+      <w:pPr>
+        <w:ind w:left="3600" w:hanging="360"/>
+      </w:pPr>
+    </w:lvl>
+    <w:lvl w:ilvl="5" w:tplc="0410001B" w:tentative="1">
+      <w:start w:val="1"/>
+      <w:numFmt w:val="lowerRoman"/>
+      <w:lvlText w:val="%6."/>
+      <w:lvlJc w:val="right"/>
+      <w:pPr>
+        <w:ind w:left="4320" w:hanging="180"/>
+      </w:pPr>
+    </w:lvl>
+    <w:lvl w:ilvl="6" w:tplc="0410000F" w:tentative="1">
+      <w:start w:val="1"/>
+      <w:numFmt w:val="decimal"/>
+      <w:lvlText w:val="%7."/>
+      <w:lvlJc w:val="left"/>
+      <w:pPr>
+        <w:ind w:left="5040" w:hanging="360"/>
+      </w:pPr>
+    </w:lvl>
+    <w:lvl w:ilvl="7" w:tplc="04100019" w:tentative="1">
+      <w:start w:val="1"/>
+      <w:numFmt w:val="lowerLetter"/>
+      <w:lvlText w:val="%8."/>
+      <w:lvlJc w:val="left"/>
+      <w:pPr>
+        <w:ind w:left="5760" w:hanging="360"/>
+      </w:pPr>
+    </w:lvl>
+    <w:lvl w:ilvl="8" w:tplc="0410001B" w:tentative="1">
+      <w:start w:val="1"/>
+      <w:numFmt w:val="lowerRoman"/>
+      <w:lvlText w:val="%9."/>
+      <w:lvlJc w:val="right"/>
+      <w:pPr>
+        <w:ind w:left="6480" w:hanging="180"/>
+      </w:pPr>
+    </w:lvl>
+  </w:abstractNum>
+  <w:abstractNum w:abstractNumId="18" w15:restartNumberingAfterBreak="0">
+    <w:nsid w:val="781E75FD"/>
+    <w:multiLevelType w:val="multilevel"/>
+    <w:tmpl w:val="55CCD48A"/>
+    <w:lvl w:ilvl="0">
+      <w:start w:val="1"/>
+      <w:numFmt w:val="bullet"/>
+      <w:lvlText w:val=""/>
+      <w:lvlJc w:val="left"/>
+      <w:pPr>
+        <w:tabs>
+          <w:tab w:val="num" w:pos="720"/>
+        </w:tabs>
+        <w:ind w:left="720" w:hanging="360"/>
+      </w:pPr>
+      <w:rPr>
+        <w:rFonts w:ascii="Symbol" w:hAnsi="Symbol" w:hint="default"/>
+        <w:sz w:val="20"/>
+      </w:rPr>
+    </w:lvl>
+    <w:lvl w:ilvl="1" w:tentative="1">
+      <w:start w:val="1"/>
+      <w:numFmt w:val="bullet"/>
+      <w:lvlText w:val="o"/>
+      <w:lvlJc w:val="left"/>
+      <w:pPr>
+        <w:tabs>
+          <w:tab w:val="num" w:pos="1440"/>
+        </w:tabs>
+        <w:ind w:left="1440" w:hanging="360"/>
+      </w:pPr>
+      <w:rPr>
+        <w:rFonts w:ascii="Courier New" w:hAnsi="Courier New" w:hint="default"/>
+        <w:sz w:val="20"/>
+      </w:rPr>
+    </w:lvl>
+    <w:lvl w:ilvl="2" w:tentative="1">
+      <w:start w:val="1"/>
+      <w:numFmt w:val="bullet"/>
+      <w:lvlText w:val=""/>
+      <w:lvlJc w:val="left"/>
+      <w:pPr>
+        <w:tabs>
+          <w:tab w:val="num" w:pos="2160"/>
+        </w:tabs>
+        <w:ind w:left="2160" w:hanging="360"/>
+      </w:pPr>
+      <w:rPr>
+        <w:rFonts w:ascii="Wingdings" w:hAnsi="Wingdings" w:hint="default"/>
+        <w:sz w:val="20"/>
+      </w:rPr>
+    </w:lvl>
+    <w:lvl w:ilvl="3" w:tentative="1">
+      <w:start w:val="1"/>
+      <w:numFmt w:val="bullet"/>
+      <w:lvlText w:val=""/>
+      <w:lvlJc w:val="left"/>
+      <w:pPr>
+        <w:tabs>
+          <w:tab w:val="num" w:pos="2880"/>
+        </w:tabs>
+        <w:ind w:left="2880" w:hanging="360"/>
+      </w:pPr>
+      <w:rPr>
+        <w:rFonts w:ascii="Wingdings" w:hAnsi="Wingdings" w:hint="default"/>
+        <w:sz w:val="20"/>
+      </w:rPr>
+    </w:lvl>
+    <w:lvl w:ilvl="4" w:tentative="1">
+      <w:start w:val="1"/>
+      <w:numFmt w:val="bullet"/>
+      <w:lvlText w:val=""/>
+      <w:lvlJc w:val="left"/>
+      <w:pPr>
+        <w:tabs>
+          <w:tab w:val="num" w:pos="3600"/>
+        </w:tabs>
+        <w:ind w:left="3600" w:hanging="360"/>
+      </w:pPr>
+      <w:rPr>
+        <w:rFonts w:ascii="Wingdings" w:hAnsi="Wingdings" w:hint="default"/>
+        <w:sz w:val="20"/>
+      </w:rPr>
+    </w:lvl>
+    <w:lvl w:ilvl="5" w:tentative="1">
+      <w:start w:val="1"/>
+      <w:numFmt w:val="bullet"/>
+      <w:lvlText w:val=""/>
+      <w:lvlJc w:val="left"/>
+      <w:pPr>
+        <w:tabs>
+          <w:tab w:val="num" w:pos="4320"/>
+        </w:tabs>
+        <w:ind w:left="4320" w:hanging="360"/>
+      </w:pPr>
+      <w:rPr>
+        <w:rFonts w:ascii="Wingdings" w:hAnsi="Wingdings" w:hint="default"/>
+        <w:sz w:val="20"/>
+      </w:rPr>
+    </w:lvl>
+    <w:lvl w:ilvl="6" w:tentative="1">
+      <w:start w:val="1"/>
+      <w:numFmt w:val="bullet"/>
+      <w:lvlText w:val=""/>
+      <w:lvlJc w:val="left"/>
+      <w:pPr>
+        <w:tabs>
+          <w:tab w:val="num" w:pos="5040"/>
+        </w:tabs>
+        <w:ind w:left="5040" w:hanging="360"/>
+      </w:pPr>
+      <w:rPr>
+        <w:rFonts w:ascii="Wingdings" w:hAnsi="Wingdings" w:hint="default"/>
+        <w:sz w:val="20"/>
+      </w:rPr>
+    </w:lvl>
+    <w:lvl w:ilvl="7" w:tentative="1">
+      <w:start w:val="1"/>
+      <w:numFmt w:val="bullet"/>
+      <w:lvlText w:val=""/>
+      <w:lvlJc w:val="left"/>
+      <w:pPr>
+        <w:tabs>
+          <w:tab w:val="num" w:pos="5760"/>
+        </w:tabs>
+        <w:ind w:left="5760" w:hanging="360"/>
+      </w:pPr>
+      <w:rPr>
+        <w:rFonts w:ascii="Wingdings" w:hAnsi="Wingdings" w:hint="default"/>
+        <w:sz w:val="20"/>
+      </w:rPr>
+    </w:lvl>
+    <w:lvl w:ilvl="8" w:tentative="1">
+      <w:start w:val="1"/>
+      <w:numFmt w:val="bullet"/>
+      <w:lvlText w:val=""/>
+      <w:lvlJc w:val="left"/>
+      <w:pPr>
+        <w:tabs>
+          <w:tab w:val="num" w:pos="6480"/>
+        </w:tabs>
+        <w:ind w:left="6480" w:hanging="360"/>
+      </w:pPr>
+      <w:rPr>
+        <w:rFonts w:ascii="Wingdings" w:hAnsi="Wingdings" w:hint="default"/>
+        <w:sz w:val="20"/>
       </w:rPr>
     </w:lvl>
   </w:abstractNum>
@@ -1115,6 +2787,36 @@
   </w:num>
   <w:num w:numId="9" w16cid:durableId="389309660">
     <w:abstractNumId w:val="0"/>
+  </w:num>
+  <w:num w:numId="10" w16cid:durableId="715475022">
+    <w:abstractNumId w:val="9"/>
+  </w:num>
+  <w:num w:numId="11" w16cid:durableId="41486828">
+    <w:abstractNumId w:val="17"/>
+  </w:num>
+  <w:num w:numId="12" w16cid:durableId="1396007528">
+    <w:abstractNumId w:val="16"/>
+  </w:num>
+  <w:num w:numId="13" w16cid:durableId="525749436">
+    <w:abstractNumId w:val="18"/>
+  </w:num>
+  <w:num w:numId="14" w16cid:durableId="1682466950">
+    <w:abstractNumId w:val="11"/>
+  </w:num>
+  <w:num w:numId="15" w16cid:durableId="1538153167">
+    <w:abstractNumId w:val="10"/>
+  </w:num>
+  <w:num w:numId="16" w16cid:durableId="151334368">
+    <w:abstractNumId w:val="13"/>
+  </w:num>
+  <w:num w:numId="17" w16cid:durableId="6100403">
+    <w:abstractNumId w:val="15"/>
+  </w:num>
+  <w:num w:numId="18" w16cid:durableId="2079550598">
+    <w:abstractNumId w:val="12"/>
+  </w:num>
+  <w:num w:numId="19" w16cid:durableId="818574221">
+    <w:abstractNumId w:val="14"/>
   </w:num>
 </w:numbering>
 </file>
@@ -1722,6 +3424,7 @@
   <w:style w:type="character" w:default="1" w:styleId="Carpredefinitoparagrafo">
     <w:name w:val="Default Paragraph Font"/>
     <w:uiPriority w:val="1"/>
+    <w:semiHidden/>
     <w:unhideWhenUsed/>
   </w:style>
   <w:style w:type="table" w:default="1" w:styleId="Tabellanormale">

</xml_diff>